<commit_message>
Motor bebiendo de CSV_AnteproyectoFINALIZADO
</commit_message>
<xml_diff>
--- a/docs/AnteproyectoTFG_Enrique_Brazalez_Segovia_CEP.docx
+++ b/docs/AnteproyectoTFG_Enrique_Brazalez_Segovia_CEP.docx
@@ -5,6 +5,7 @@
     <w:p>
       <w:pPr>
         <w:pStyle w:val="Standard"/>
+        <w:ind w:left="709" w:hanging="709"/>
         <w:jc w:val="both"/>
       </w:pPr>
       <w:r>
@@ -398,25 +399,66 @@
         </w:rPr>
         <w:t>Uso de tecnología CEP para la detección de desgaste en aerogeneradores</w:t>
       </w:r>
-    </w:p>
-    <w:p>
-      <w:pPr>
-        <w:pStyle w:val="Standard"/>
-        <w:spacing w:line="360" w:lineRule="auto"/>
-        <w:jc w:val="center"/>
+      <w:r>
         <w:rPr>
           <w:b/>
           <w:bCs/>
           <w:sz w:val="33"/>
           <w:szCs w:val="33"/>
         </w:rPr>
-      </w:pPr>
-      <w:r>
+        <w:t>, “Eolic Event Consumer”</w:t>
+      </w:r>
+    </w:p>
+    <w:p>
+      <w:pPr>
+        <w:pStyle w:val="Standard"/>
+        <w:spacing w:line="360" w:lineRule="auto"/>
+        <w:jc w:val="center"/>
         <w:rPr>
           <w:b/>
           <w:bCs/>
           <w:sz w:val="33"/>
           <w:szCs w:val="33"/>
+          <w:lang w:val="en-US"/>
+        </w:rPr>
+      </w:pPr>
+      <w:r>
+        <w:rPr>
+          <w:b/>
+          <w:bCs/>
+          <w:sz w:val="33"/>
+          <w:szCs w:val="33"/>
+          <w:lang w:val="en-US"/>
+        </w:rPr>
+        <w:t xml:space="preserve">Using CEP to detect exhaustion in </w:t>
+      </w:r>
+      <w:r>
+        <w:rPr>
+          <w:b/>
+          <w:bCs/>
+          <w:sz w:val="33"/>
+          <w:szCs w:val="33"/>
+          <w:lang w:val="en-US"/>
+        </w:rPr>
+        <w:t>wind turbines</w:t>
+      </w:r>
+      <w:r>
+        <w:rPr>
+          <w:b/>
+          <w:bCs/>
+          <w:sz w:val="33"/>
+          <w:szCs w:val="33"/>
+          <w:lang w:val="en-US"/>
+        </w:rPr>
+        <w:t xml:space="preserve">, </w:t>
+      </w:r>
+      <w:r>
+        <w:rPr>
+          <w:b/>
+          <w:bCs/>
+          <w:sz w:val="33"/>
+          <w:szCs w:val="33"/>
+          <w:lang w:val="en-US"/>
         </w:rPr>
         <w:t>“Eolic Event Consumer”</w:t>
       </w:r>
@@ -425,6 +467,9 @@
       <w:pPr>
         <w:pStyle w:val="Standard"/>
         <w:jc w:val="both"/>
+        <w:rPr>
+          <w:lang w:val="en-US"/>
+        </w:rPr>
       </w:pPr>
     </w:p>
     <w:p>
@@ -434,6 +479,7 @@
         <w:rPr>
           <w:sz w:val="30"/>
           <w:szCs w:val="30"/>
+          <w:lang w:val="en-US"/>
         </w:rPr>
       </w:pPr>
     </w:p>
@@ -580,7 +626,6 @@
           <w:szCs w:val="30"/>
         </w:rPr>
         <w:sectPr>
-          <w:footerReference w:type="default" r:id="rId12"/>
           <w:pgSz w:w="11906" w:h="16838"/>
           <w:pgMar w:top="1134" w:right="1134" w:bottom="1134" w:left="1134" w:header="720" w:footer="720" w:gutter="0"/>
           <w:cols w:space="720"/>
@@ -661,11 +706,12 @@
           <w:r>
             <w:fldChar w:fldCharType="separate"/>
           </w:r>
-          <w:hyperlink w:anchor="_Toc505072734" w:history="1">
+          <w:hyperlink w:anchor="_Toc505761391" w:history="1">
             <w:r>
               <w:rPr>
                 <w:rStyle w:val="Hipervnculo"/>
                 <w:noProof/>
+                <w:u w:val="none"/>
               </w:rPr>
               <w:t>1.</w:t>
             </w:r>
@@ -684,6 +730,7 @@
               <w:rPr>
                 <w:rStyle w:val="Hipervnculo"/>
                 <w:noProof/>
+                <w:u w:val="none"/>
               </w:rPr>
               <w:t>Introducción.</w:t>
             </w:r>
@@ -706,7 +753,7 @@
                 <w:noProof/>
                 <w:webHidden/>
               </w:rPr>
-              <w:instrText xml:space="preserve"> PAGEREF _Toc505072734 \h </w:instrText>
+              <w:instrText xml:space="preserve"> PAGEREF _Toc505761391 \h </w:instrText>
             </w:r>
             <w:r>
               <w:rPr>
@@ -726,7 +773,7 @@
                 <w:noProof/>
                 <w:webHidden/>
               </w:rPr>
-              <w:t>3</w:t>
+              <w:t>1</w:t>
             </w:r>
             <w:r>
               <w:rPr>
@@ -759,9 +806,9 @@
               <w:noProof/>
               <w:u w:val="none"/>
             </w:rPr>
-            <w:t xml:space="preserve">  </w:t>
+            <w:t xml:space="preserve">   </w:t>
           </w:r>
-          <w:hyperlink w:anchor="_Toc505072735" w:history="1">
+          <w:hyperlink w:anchor="_Toc505761392" w:history="1">
             <w:r>
               <w:rPr>
                 <w:rStyle w:val="Hipervnculo"/>
@@ -808,7 +855,7 @@
                 <w:noProof/>
                 <w:webHidden/>
               </w:rPr>
-              <w:instrText xml:space="preserve"> PAGEREF _Toc505072735 \h </w:instrText>
+              <w:instrText xml:space="preserve"> PAGEREF _Toc505761392 \h </w:instrText>
             </w:r>
             <w:r>
               <w:rPr>
@@ -828,7 +875,7 @@
                 <w:noProof/>
                 <w:webHidden/>
               </w:rPr>
-              <w:t>3</w:t>
+              <w:t>1</w:t>
             </w:r>
             <w:r>
               <w:rPr>
@@ -861,9 +908,9 @@
               <w:noProof/>
               <w:u w:val="none"/>
             </w:rPr>
-            <w:t xml:space="preserve">  </w:t>
+            <w:t xml:space="preserve">   </w:t>
           </w:r>
-          <w:hyperlink w:anchor="_Toc505072736" w:history="1">
+          <w:hyperlink w:anchor="_Toc505761393" w:history="1">
             <w:r>
               <w:rPr>
                 <w:rStyle w:val="Hipervnculo"/>
@@ -910,7 +957,7 @@
                 <w:noProof/>
                 <w:webHidden/>
               </w:rPr>
-              <w:instrText xml:space="preserve"> PAGEREF _Toc505072736 \h </w:instrText>
+              <w:instrText xml:space="preserve"> PAGEREF _Toc505761393 \h </w:instrText>
             </w:r>
             <w:r>
               <w:rPr>
@@ -930,7 +977,7 @@
                 <w:noProof/>
                 <w:webHidden/>
               </w:rPr>
-              <w:t>4</w:t>
+              <w:t>2</w:t>
             </w:r>
             <w:r>
               <w:rPr>
@@ -957,7 +1004,7 @@
               <w:lang w:eastAsia="es-ES" w:bidi="ar-SA"/>
             </w:rPr>
           </w:pPr>
-          <w:hyperlink w:anchor="_Toc505072737" w:history="1">
+          <w:hyperlink w:anchor="_Toc505761394" w:history="1">
             <w:r>
               <w:rPr>
                 <w:rStyle w:val="Hipervnculo"/>
@@ -1004,7 +1051,7 @@
                 <w:noProof/>
                 <w:webHidden/>
               </w:rPr>
-              <w:instrText xml:space="preserve"> PAGEREF _Toc505072737 \h </w:instrText>
+              <w:instrText xml:space="preserve"> PAGEREF _Toc505761394 \h </w:instrText>
             </w:r>
             <w:r>
               <w:rPr>
@@ -1024,7 +1071,7 @@
                 <w:noProof/>
                 <w:webHidden/>
               </w:rPr>
-              <w:t>5</w:t>
+              <w:t>3</w:t>
             </w:r>
             <w:r>
               <w:rPr>
@@ -1051,7 +1098,7 @@
               <w:lang w:eastAsia="es-ES" w:bidi="ar-SA"/>
             </w:rPr>
           </w:pPr>
-          <w:hyperlink w:anchor="_Toc505072738" w:history="1">
+          <w:hyperlink w:anchor="_Toc505761395" w:history="1">
             <w:r>
               <w:rPr>
                 <w:rStyle w:val="Hipervnculo"/>
@@ -1098,7 +1145,7 @@
                 <w:noProof/>
                 <w:webHidden/>
               </w:rPr>
-              <w:instrText xml:space="preserve"> PAGEREF _Toc505072738 \h </w:instrText>
+              <w:instrText xml:space="preserve"> PAGEREF _Toc505761395 \h </w:instrText>
             </w:r>
             <w:r>
               <w:rPr>
@@ -1118,7 +1165,7 @@
                 <w:noProof/>
                 <w:webHidden/>
               </w:rPr>
-              <w:t>8</w:t>
+              <w:t>6</w:t>
             </w:r>
             <w:r>
               <w:rPr>
@@ -1145,7 +1192,7 @@
               <w:lang w:eastAsia="es-ES" w:bidi="ar-SA"/>
             </w:rPr>
           </w:pPr>
-          <w:hyperlink w:anchor="_Toc505072739" w:history="1">
+          <w:hyperlink w:anchor="_Toc505761396" w:history="1">
             <w:r>
               <w:rPr>
                 <w:rStyle w:val="Hipervnculo"/>
@@ -1192,7 +1239,7 @@
                 <w:noProof/>
                 <w:webHidden/>
               </w:rPr>
-              <w:instrText xml:space="preserve"> PAGEREF _Toc505072739 \h </w:instrText>
+              <w:instrText xml:space="preserve"> PAGEREF _Toc505761396 \h </w:instrText>
             </w:r>
             <w:r>
               <w:rPr>
@@ -1212,7 +1259,7 @@
                 <w:noProof/>
                 <w:webHidden/>
               </w:rPr>
-              <w:t>9</w:t>
+              <w:t>6</w:t>
             </w:r>
             <w:r>
               <w:rPr>
@@ -1239,7 +1286,7 @@
               <w:lang w:eastAsia="es-ES" w:bidi="ar-SA"/>
             </w:rPr>
           </w:pPr>
-          <w:hyperlink w:anchor="_Toc505072740" w:history="1">
+          <w:hyperlink w:anchor="_Toc505761397" w:history="1">
             <w:r>
               <w:rPr>
                 <w:rStyle w:val="Hipervnculo"/>
@@ -1286,7 +1333,7 @@
                 <w:noProof/>
                 <w:webHidden/>
               </w:rPr>
-              <w:instrText xml:space="preserve"> PAGEREF _Toc505072740 \h </w:instrText>
+              <w:instrText xml:space="preserve"> PAGEREF _Toc505761397 \h </w:instrText>
             </w:r>
             <w:r>
               <w:rPr>
@@ -1306,7 +1353,7 @@
                 <w:noProof/>
                 <w:webHidden/>
               </w:rPr>
-              <w:t>10</w:t>
+              <w:t>8</w:t>
             </w:r>
             <w:r>
               <w:rPr>
@@ -1339,9 +1386,9 @@
               <w:noProof/>
               <w:u w:val="none"/>
             </w:rPr>
-            <w:t xml:space="preserve">  </w:t>
+            <w:t xml:space="preserve">   </w:t>
           </w:r>
-          <w:hyperlink w:anchor="_Toc505072741" w:history="1">
+          <w:hyperlink w:anchor="_Toc505761398" w:history="1">
             <w:r>
               <w:rPr>
                 <w:rStyle w:val="Hipervnculo"/>
@@ -1388,7 +1435,7 @@
                 <w:noProof/>
                 <w:webHidden/>
               </w:rPr>
-              <w:instrText xml:space="preserve"> PAGEREF _Toc505072741 \h </w:instrText>
+              <w:instrText xml:space="preserve"> PAGEREF _Toc505761398 \h </w:instrText>
             </w:r>
             <w:r>
               <w:rPr>
@@ -1408,7 +1455,7 @@
                 <w:noProof/>
                 <w:webHidden/>
               </w:rPr>
-              <w:t>10</w:t>
+              <w:t>8</w:t>
             </w:r>
             <w:r>
               <w:rPr>
@@ -1441,9 +1488,9 @@
               <w:noProof/>
               <w:u w:val="none"/>
             </w:rPr>
-            <w:t xml:space="preserve">  </w:t>
+            <w:t xml:space="preserve">   </w:t>
           </w:r>
-          <w:hyperlink w:anchor="_Toc505072742" w:history="1">
+          <w:hyperlink w:anchor="_Toc505761399" w:history="1">
             <w:r>
               <w:rPr>
                 <w:rStyle w:val="Hipervnculo"/>
@@ -1490,7 +1537,7 @@
                 <w:noProof/>
                 <w:webHidden/>
               </w:rPr>
-              <w:instrText xml:space="preserve"> PAGEREF _Toc505072742 \h </w:instrText>
+              <w:instrText xml:space="preserve"> PAGEREF _Toc505761399 \h </w:instrText>
             </w:r>
             <w:r>
               <w:rPr>
@@ -1510,7 +1557,7 @@
                 <w:noProof/>
                 <w:webHidden/>
               </w:rPr>
-              <w:t>10</w:t>
+              <w:t>8</w:t>
             </w:r>
             <w:r>
               <w:rPr>
@@ -1536,7 +1583,7 @@
               <w:lang w:eastAsia="es-ES" w:bidi="ar-SA"/>
             </w:rPr>
           </w:pPr>
-          <w:hyperlink w:anchor="_Toc505072743" w:history="1">
+          <w:hyperlink w:anchor="_Toc505761400" w:history="1">
             <w:r>
               <w:rPr>
                 <w:rStyle w:val="Hipervnculo"/>
@@ -1564,7 +1611,7 @@
                 <w:noProof/>
                 <w:webHidden/>
               </w:rPr>
-              <w:instrText xml:space="preserve"> PAGEREF _Toc505072743 \h </w:instrText>
+              <w:instrText xml:space="preserve"> PAGEREF _Toc505761400 \h </w:instrText>
             </w:r>
             <w:r>
               <w:rPr>
@@ -1584,80 +1631,7 @@
                 <w:noProof/>
                 <w:webHidden/>
               </w:rPr>
-              <w:t>12</w:t>
-            </w:r>
-            <w:r>
-              <w:rPr>
-                <w:noProof/>
-                <w:webHidden/>
-              </w:rPr>
-              <w:fldChar w:fldCharType="end"/>
-            </w:r>
-          </w:hyperlink>
-        </w:p>
-        <w:p>
-          <w:pPr>
-            <w:pStyle w:val="TDC2"/>
-            <w:tabs>
-              <w:tab w:val="right" w:leader="dot" w:pos="9628"/>
-            </w:tabs>
-            <w:rPr>
-              <w:rFonts w:asciiTheme="minorHAnsi" w:eastAsiaTheme="minorEastAsia" w:hAnsiTheme="minorHAnsi" w:cstheme="minorBidi"/>
-              <w:noProof/>
-              <w:kern w:val="0"/>
-              <w:sz w:val="22"/>
-              <w:szCs w:val="22"/>
-              <w:lang w:eastAsia="es-ES" w:bidi="ar-SA"/>
-            </w:rPr>
-          </w:pPr>
-          <w:hyperlink w:anchor="_Toc505072744" w:history="1">
-            <w:r>
-              <w:rPr>
-                <w:rStyle w:val="Hipervnculo"/>
-                <w:noProof/>
-              </w:rPr>
-              <w:t>CONTRATO DE PROPIEDAD INTELECTUAL (si lo hubiera)</w:t>
-            </w:r>
-            <w:r>
-              <w:rPr>
-                <w:noProof/>
-                <w:webHidden/>
-              </w:rPr>
-              <w:tab/>
-            </w:r>
-            <w:r>
-              <w:rPr>
-                <w:noProof/>
-                <w:webHidden/>
-              </w:rPr>
-              <w:fldChar w:fldCharType="begin"/>
-            </w:r>
-            <w:r>
-              <w:rPr>
-                <w:noProof/>
-                <w:webHidden/>
-              </w:rPr>
-              <w:instrText xml:space="preserve"> PAGEREF _Toc505072744 \h </w:instrText>
-            </w:r>
-            <w:r>
-              <w:rPr>
-                <w:noProof/>
-                <w:webHidden/>
-              </w:rPr>
-            </w:r>
-            <w:r>
-              <w:rPr>
-                <w:noProof/>
-                <w:webHidden/>
-              </w:rPr>
-              <w:fldChar w:fldCharType="separate"/>
-            </w:r>
-            <w:r>
-              <w:rPr>
-                <w:noProof/>
-                <w:webHidden/>
-              </w:rPr>
-              <w:t>13</w:t>
+              <w:t>10</w:t>
             </w:r>
             <w:r>
               <w:rPr>
@@ -1702,6 +1676,7 @@
         <w:pStyle w:val="Sangra2detindependiente"/>
         <w:spacing w:after="120"/>
         <w:sectPr>
+          <w:footerReference w:type="first" r:id="rId12"/>
           <w:pgSz w:w="11906" w:h="16838"/>
           <w:pgMar w:top="1134" w:right="1134" w:bottom="1134" w:left="1134" w:header="720" w:footer="720" w:gutter="0"/>
           <w:cols w:space="720"/>
@@ -1717,7 +1692,7 @@
           <w:numId w:val="22"/>
         </w:numPr>
       </w:pPr>
-      <w:bookmarkStart w:id="0" w:name="_Toc505072734"/>
+      <w:bookmarkStart w:id="0" w:name="_Toc505761391"/>
       <w:r>
         <w:lastRenderedPageBreak/>
         <w:t>Introducción</w:t>
@@ -1744,79 +1719,135 @@
       </w:r>
       <w:proofErr w:type="spellStart"/>
       <w:r>
-        <w:t>the</w:t>
+        <w:t>Things</w:t>
       </w:r>
       <w:proofErr w:type="spellEnd"/>
       <w:r>
+        <w:t>”</w:t>
+      </w:r>
+      <w:r>
+        <w:t xml:space="preserve"> (</w:t>
+      </w:r>
+      <w:proofErr w:type="spellStart"/>
+      <w:r>
+        <w:t>IoT</w:t>
+      </w:r>
+      <w:proofErr w:type="spellEnd"/>
+      <w:r>
+        <w:t>)</w:t>
+      </w:r>
+      <w:r>
+        <w:t xml:space="preserve">, o </w:t>
+      </w:r>
+      <w:r>
+        <w:t>“</w:t>
+      </w:r>
+      <w:r>
+        <w:t>Internet de las cosas”</w:t>
+      </w:r>
+      <w:r>
         <w:t xml:space="preserve"> </w:t>
       </w:r>
+      <w:r>
+        <w:t xml:space="preserve">en español, </w:t>
+      </w:r>
+      <w:r>
+        <w:t>es el tema que ha inspirado este proyecto.</w:t>
+      </w:r>
+      <w:r>
+        <w:t xml:space="preserve"> </w:t>
+      </w:r>
+      <w:r>
+        <w:t>C</w:t>
+      </w:r>
+      <w:r>
+        <w:t>ó</w:t>
+      </w:r>
+      <w:r>
+        <w:t xml:space="preserve">mo poder comunicar todos los </w:t>
+      </w:r>
+      <w:r>
+        <w:t>elementos que influyen en</w:t>
+      </w:r>
+      <w:r>
+        <w:t xml:space="preserve"> nuestro día a día</w:t>
+      </w:r>
+      <w:r>
+        <w:t xml:space="preserve"> puede parecer poco viable, debido a la gran inversión y trabajo que se necesita. No obstante, cada día que pasa</w:t>
+      </w:r>
+      <w:r>
+        <w:t xml:space="preserve"> dicho esfuerzo</w:t>
+      </w:r>
+      <w:r>
+        <w:t xml:space="preserve"> es menor</w:t>
+      </w:r>
+      <w:r>
+        <w:t xml:space="preserve"> </w:t>
+      </w:r>
+      <w:r>
+        <w:fldChar w:fldCharType="begin" w:fldLock="1"/>
+      </w:r>
+      <w:r>
+        <w:instrText>ADDIN CSL_CITATION { "citationItems" : [ { "id" : "ITEM-1", "itemData" : { "DOI" : "10.2991/emim-15.2015.61", "ISBN" : "978-94-62520-68-4", "ISSN" : "02608774", "PMID" : "22408551", "abstract" : "Many problems of foods safety had occurred in recent years, which resulted in public panic. As a result, the government has made food safety a top priority. In the last few years, the rapid development of the Internet of Things (IoT). How to make sure the security of food supply chain with the help of emerging technology\u2014IoT, has the important practical significance. Iot is an inevitable choice to improve food logistics, and compare the content networking technology application before and after the food logistics management titer, thus must content networking technology application in food logistics, to food logistics management titer have larger stimulative effect. In this paper, we introduce a novel IoT architecture able to track and trace agriculture from the field through the supply chain and in food processing environments, realizing the food supply chain\u2019s effective information identification and traceability", "author" : [ { "dropping-particle" : "", "family" : "Zhao", "given" : "Xiaorong", "non-dropping-particle" : "", "parse-names" : false, "suffix" : "" }, { "dropping-particle" : "", "family" : "Fan", "given" : "Honghui", "non-dropping-particle" : "", "parse-names" : false, "suffix" : "" }, { "dropping-particle" : "", "family" : "Zhu", "given" : "Hongjin", "non-dropping-particle" : "", "parse-names" : false, "suffix" : "" }, { "dropping-particle" : "", "family" : "Fu", "given" : "Zhongjun", "non-dropping-particle" : "", "parse-names" : false, "suffix" : "" }, { "dropping-particle" : "", "family" : "Fu", "given" : "Hanyu", "non-dropping-particle" : "", "parse-names" : false, "suffix" : "" } ], "container-title" : "Proceedings of the 2015 International Conference on Education, Management, Information and Medicine", "id" : "ITEM-1", "issue" : "Emim", "issued" : { "date-parts" : [ [ "2015" ] ] }, "page" : "314-318", "title" : "The Design of the Internet of Things Solution for Food Supply Chain", "type" : "article-journal", "volume" : "49" }, "uris" : [ "http://www.mendeley.com/documents/?uuid=8f2fa516-5103-44fe-801f-bc19ccafa1cd" ] } ], "mendeley" : { "formattedCitation" : "[1]", "plainTextFormattedCitation" : "[1]", "previouslyFormattedCitation" : "[1]" }, "properties" : {  }, "schema" : "https://github.com/citation-style-language/schema/raw/master/csl-citation.json" }</w:instrText>
+      </w:r>
+      <w:r>
+        <w:fldChar w:fldCharType="separate"/>
+      </w:r>
+      <w:r>
+        <w:rPr>
+          <w:noProof/>
+        </w:rPr>
+        <w:t>[1]</w:t>
+      </w:r>
+      <w:r>
+        <w:fldChar w:fldCharType="end"/>
+      </w:r>
+      <w:r>
+        <w:t xml:space="preserve">. </w:t>
+      </w:r>
+      <w:r>
+        <w:t>Así,</w:t>
+      </w:r>
+      <w:r>
+        <w:t xml:space="preserve"> </w:t>
+      </w:r>
+      <w:r>
+        <w:t>la</w:t>
+      </w:r>
+      <w:r>
+        <w:t xml:space="preserve"> evolución</w:t>
+      </w:r>
+      <w:r>
+        <w:t xml:space="preserve"> del </w:t>
+      </w:r>
       <w:proofErr w:type="spellStart"/>
       <w:r>
-        <w:t>Things</w:t>
+        <w:t>IoT</w:t>
       </w:r>
       <w:proofErr w:type="spellEnd"/>
       <w:r>
-        <w:t xml:space="preserve">”, o </w:t>
-      </w:r>
-      <w:r>
-        <w:t>“</w:t>
-      </w:r>
-      <w:r>
-        <w:t>Internet de las cosas”</w:t>
-      </w:r>
-      <w:r>
-        <w:t xml:space="preserve"> </w:t>
-      </w:r>
-      <w:r>
-        <w:t xml:space="preserve">en español, </w:t>
-      </w:r>
-      <w:r>
-        <w:t>es el tema que ha inspirado este proyecto.</w:t>
-      </w:r>
-      <w:r>
-        <w:t xml:space="preserve"> </w:t>
-      </w:r>
-      <w:r>
-        <w:t xml:space="preserve">Cómo poder comunicar todos los </w:t>
-      </w:r>
-      <w:r>
-        <w:t>elementos que influyen en</w:t>
-      </w:r>
-      <w:r>
-        <w:t xml:space="preserve"> nuestro día a día para poder facilitarnos la vida</w:t>
-      </w:r>
-      <w:r>
-        <w:t xml:space="preserve"> del mañana puede parecer poco viable, debido a la gran inversión y trabajo que se necesita. No obstante, ese esfuerzo cada día que pasa es menor</w:t>
-      </w:r>
-      <w:r>
-        <w:t xml:space="preserve"> </w:t>
-      </w:r>
-      <w:r>
-        <w:fldChar w:fldCharType="begin" w:fldLock="1"/>
-      </w:r>
-      <w:r>
-        <w:instrText>ADDIN CSL_CITATION { "citationItems" : [ { "id" : "ITEM-1", "itemData" : { "DOI" : "10.2991/emim-15.2015.61", "ISBN" : "978-94-62520-68-4", "ISSN" : "02608774", "PMID" : "22408551", "abstract" : "Many problems of foods safety had occurred in recent years, which resulted in public panic. As a result, the government has made food safety a top priority. In the last few years, the rapid development of the Internet of Things (IoT). How to make sure the security of food supply chain with the help of emerging technology\u2014IoT, has the important practical significance. Iot is an inevitable choice to improve food logistics, and compare the content networking technology application before and after the food logistics management titer, thus must content networking technology application in food logistics, to food logistics management titer have larger stimulative effect. In this paper, we introduce a novel IoT architecture able to track and trace agriculture from the field through the supply chain and in food processing environments, realizing the food supply chain\u2019s effective information identification and traceability", "author" : [ { "dropping-particle" : "", "family" : "Zhao", "given" : "Xiaorong", "non-dropping-particle" : "", "parse-names" : false, "suffix" : "" }, { "dropping-particle" : "", "family" : "Fan", "given" : "Honghui", "non-dropping-particle" : "", "parse-names" : false, "suffix" : "" }, { "dropping-particle" : "", "family" : "Zhu", "given" : "Hongjin", "non-dropping-particle" : "", "parse-names" : false, "suffix" : "" }, { "dropping-particle" : "", "family" : "Fu", "given" : "Zhongjun", "non-dropping-particle" : "", "parse-names" : false, "suffix" : "" }, { "dropping-particle" : "", "family" : "Fu", "given" : "Hanyu", "non-dropping-particle" : "", "parse-names" : false, "suffix" : "" } ], "container-title" : "Proceedings of the 2015 International Conference on Education, Management, Information and Medicine", "id" : "ITEM-1", "issue" : "Emim", "issued" : { "date-parts" : [ [ "2015" ] ] }, "page" : "314-318", "title" : "The Design of the Internet of Things Solution for Food Supply Chain", "type" : "article-journal", "volume" : "49" }, "uris" : [ "http://www.mendeley.com/documents/?uuid=8f2fa516-5103-44fe-801f-bc19ccafa1cd" ] } ], "mendeley" : { "formattedCitation" : "[1]", "plainTextFormattedCitation" : "[1]", "previouslyFormattedCitation" : "[1]" }, "properties" : {  }, "schema" : "https://github.com/citation-style-language/schema/raw/master/csl-citation.json" }</w:instrText>
-      </w:r>
-      <w:r>
-        <w:fldChar w:fldCharType="separate"/>
-      </w:r>
-      <w:r>
-        <w:rPr>
-          <w:noProof/>
-        </w:rPr>
-        <w:t>[1]</w:t>
-      </w:r>
-      <w:r>
-        <w:fldChar w:fldCharType="end"/>
-      </w:r>
-      <w:r>
-        <w:t>. Con su evolución lo cambiará absolutamente todo. Nuestra forma de percibir la realidad cambiará totalmente</w:t>
-      </w:r>
-      <w:r>
-        <w:t xml:space="preserve"> y no sólo en nuestra vida cotidiana si no que irá mucho más allá afectando a ámbitos como la educación, la comunicación, las empresas, la ciencia, el gobierno y la humanidad. </w:t>
-      </w:r>
-      <w:r>
-        <w:t>En este trabajo de fin de grado atacaremos el ámbito científico e industrial, en concreto el que afecta a las energías renovables.</w:t>
+        <w:t xml:space="preserve"> cambiará nuestro futuro</w:t>
+      </w:r>
+      <w:r>
+        <w:t>. Nuestra forma de percibir la realidad cambiará totalmente</w:t>
+      </w:r>
+      <w:r>
+        <w:t xml:space="preserve"> y no sólo en nuestra vida cotidiana</w:t>
+      </w:r>
+      <w:r>
+        <w:t>.</w:t>
+      </w:r>
+      <w:r>
+        <w:t xml:space="preserve"> si no que irá mucho más allá afectando a ámbitos como la educación, la comunicación, las empresas, la ciencia, el gobierno y la humanidad. </w:t>
+      </w:r>
+      <w:r>
+        <w:t xml:space="preserve">En este trabajo de fin de grado </w:t>
+      </w:r>
+      <w:r>
+        <w:t>nos centraremos en</w:t>
+      </w:r>
+      <w:r>
+        <w:t xml:space="preserve"> el ámbito científico e industrial, en concreto el que afecta a las energías renovables.</w:t>
       </w:r>
     </w:p>
     <w:p>
@@ -1827,7 +1858,7 @@
           <w:numId w:val="15"/>
         </w:numPr>
       </w:pPr>
-      <w:bookmarkStart w:id="1" w:name="_Toc505072735"/>
+      <w:bookmarkStart w:id="1" w:name="_Toc505761392"/>
       <w:r>
         <w:t>Motivación</w:t>
       </w:r>
@@ -1838,18 +1869,27 @@
     </w:p>
     <w:p>
       <w:r>
-        <w:t>Este proyecto nace de la necesidad de optimizar la obtención de energía de forma eficiente a un bajo coste y con un pequeño compromiso con el medio ambiente. Las fuentes de energía no renovables son aquellas que se encuentran de forma limitada en nuestro planeta y debido a que fueron las primeras en consumirse, y que su consumo es mayor que su “regeneración”, el ser humano ha de intentar no de</w:t>
-      </w:r>
-      <w:r>
-        <w:t>be</w:t>
-      </w:r>
-      <w:r>
-        <w:t xml:space="preserve"> depender de ellas</w:t>
+        <w:t>Este proyecto nace de la necesidad de optimizar la obtención de energía a un bajo coste y</w:t>
+      </w:r>
+      <w:r>
+        <w:t xml:space="preserve"> teniendo en cuenta</w:t>
       </w:r>
       <w:r>
         <w:t xml:space="preserve"> </w:t>
       </w:r>
       <w:r>
+        <w:t>la preservación d</w:t>
+      </w:r>
+      <w:r>
+        <w:t>el medio ambiente. Las fuentes de energía no renovables son aquellas que se encuentran de forma limitada</w:t>
+      </w:r>
+      <w:r>
+        <w:t xml:space="preserve"> en nuestro planeta dado que su consumo es mayor que su “regeneración”</w:t>
+      </w:r>
+      <w:r>
+        <w:t xml:space="preserve"> </w:t>
+      </w:r>
+      <w:r>
         <w:fldChar w:fldCharType="begin" w:fldLock="1"/>
       </w:r>
       <w:r>
@@ -1873,7 +1913,31 @@
     </w:p>
     <w:p>
       <w:r>
-        <w:t>La integración de los sistemas de información en el sector industrial está más que a la orden del día, mejor dicho, la industria está vitalmente unida a los sistemas software en su enorme mayoría. Si la tecnología cae, la actividad profesi</w:t>
+        <w:t xml:space="preserve">La integración de los sistemas de información en el sector industrial está </w:t>
+      </w:r>
+      <w:r>
+        <w:t>a</w:t>
+      </w:r>
+      <w:r>
+        <w:t xml:space="preserve">l orden del día, </w:t>
+      </w:r>
+      <w:r>
+        <w:t>es decir</w:t>
+      </w:r>
+      <w:r>
+        <w:t xml:space="preserve">, la industria está vitalmente unida a los sistemas software en su enorme mayoría. Si la tecnología </w:t>
+      </w:r>
+      <w:r>
+        <w:t>de</w:t>
+      </w:r>
+      <w:r>
+        <w:t xml:space="preserve">cae, </w:t>
+      </w:r>
+      <w:r>
+        <w:t>cualquier</w:t>
+      </w:r>
+      <w:r>
+        <w:t xml:space="preserve"> actividad profesi</w:t>
       </w:r>
       <w:r>
         <w:t xml:space="preserve">onal </w:t>
@@ -1882,6 +1946,9 @@
         <w:t>relacionada está destinada al fracaso</w:t>
       </w:r>
       <w:r>
+        <w:t xml:space="preserve"> como es el caso de la generación de energía</w:t>
+      </w:r>
+      <w:r>
         <w:t xml:space="preserve"> </w:t>
       </w:r>
       <w:r>
@@ -1906,7 +1973,52 @@
         <w:t>.</w:t>
       </w:r>
       <w:r>
-        <w:t xml:space="preserve"> Existen multitud cantidad de aplicaciones de sistemas software para controlar el mecanismo de herramientas para la extracción de energía por medios renovables. Por ejemplo; en placas solares móviles podemos observar un sistema para ajustar la orientación con respecto el sol y optimizar su producción; y por otro lado el sistema de control de capacidad en un embalse, en función de su capacidad y del paso del agua podemos decidir </w:t>
+        <w:t xml:space="preserve"> Existen multitud de aplicaciones software para controlar </w:t>
+      </w:r>
+      <w:r>
+        <w:t>las</w:t>
+      </w:r>
+      <w:r>
+        <w:t xml:space="preserve"> herramientas </w:t>
+      </w:r>
+      <w:r>
+        <w:t>de</w:t>
+      </w:r>
+      <w:r>
+        <w:t xml:space="preserve"> extracción de energía por medios renovables. Por ejemplo</w:t>
+      </w:r>
+      <w:r>
+        <w:t>,</w:t>
+      </w:r>
+      <w:r>
+        <w:t xml:space="preserve"> en placas solares móviles podemos observar un sistema para ajustar la orientación con respecto </w:t>
+      </w:r>
+      <w:r>
+        <w:t>a</w:t>
+      </w:r>
+      <w:r>
+        <w:t>l sol y optimizar su producción y</w:t>
+      </w:r>
+      <w:r>
+        <w:t>,</w:t>
+      </w:r>
+      <w:r>
+        <w:t xml:space="preserve"> por otro lado</w:t>
+      </w:r>
+      <w:r>
+        <w:t>,</w:t>
+      </w:r>
+      <w:r>
+        <w:t xml:space="preserve"> en</w:t>
+      </w:r>
+      <w:r>
+        <w:t xml:space="preserve"> el sistema de control de capacidad en un embalse</w:t>
+      </w:r>
+      <w:r>
+        <w:t xml:space="preserve"> </w:t>
+      </w:r>
+      <w:r>
+        <w:t xml:space="preserve">podemos decidir </w:t>
       </w:r>
       <w:r>
         <w:t>cuándo</w:t>
@@ -1915,7 +2027,19 @@
         <w:t xml:space="preserve"> </w:t>
       </w:r>
       <w:r>
-        <w:t>nos conviene aprovechar esa energía producida por la corriente del agua en movimiento.</w:t>
+        <w:t xml:space="preserve">nos conviene aprovechar </w:t>
+      </w:r>
+      <w:r>
+        <w:t>l</w:t>
+      </w:r>
+      <w:r>
+        <w:t>a energía producida</w:t>
+      </w:r>
+      <w:r>
+        <w:t xml:space="preserve"> por su caudal</w:t>
+      </w:r>
+      <w:r>
+        <w:t>.</w:t>
       </w:r>
     </w:p>
     <w:p>
@@ -1926,25 +2050,46 @@
         <w:t xml:space="preserve"> hemos de destacar la energía eólica y la implicación que tienen los aerogeneradores en la misma. La integración del software y sistemas electrónicos en </w:t>
       </w:r>
       <w:r>
-        <w:t>todos los componentes tanto a nivel individual un aerogenerador</w:t>
+        <w:t xml:space="preserve">todos </w:t>
+      </w:r>
+      <w:r>
+        <w:t>sus</w:t>
+      </w:r>
+      <w:r>
+        <w:t xml:space="preserve"> componentes tanto a nivel individual</w:t>
+      </w:r>
+      <w:r>
+        <w:t>, así</w:t>
+      </w:r>
+      <w:r>
+        <w:t xml:space="preserve"> como</w:t>
       </w:r>
       <w:r>
         <w:t>,</w:t>
       </w:r>
       <w:r>
-        <w:t xml:space="preserve"> como un </w:t>
-      </w:r>
-      <w:r>
-        <w:t xml:space="preserve">único </w:t>
-      </w:r>
-      <w:r>
-        <w:t>parque eólico es brutal. Por no hablar de los datos que fluyen hacia las estaciones que las comunican</w:t>
-      </w:r>
-      <w:r>
-        <w:t>, que son aún más abundantes todavía</w:t>
-      </w:r>
-      <w:r>
-        <w:t>. Sin embargo, tod</w:t>
+        <w:t xml:space="preserve"> </w:t>
+      </w:r>
+      <w:r>
+        <w:t>a nivel de</w:t>
+      </w:r>
+      <w:r>
+        <w:t xml:space="preserve"> </w:t>
+      </w:r>
+      <w:r>
+        <w:t xml:space="preserve">parque eólico es </w:t>
+      </w:r>
+      <w:r>
+        <w:t>abrumador</w:t>
+      </w:r>
+      <w:r>
+        <w:t xml:space="preserve">. </w:t>
+      </w:r>
+      <w:r>
+        <w:t xml:space="preserve">Un ejemplo destacable sería el flujo de información que se produce entre los aerogeneradores y las estaciones centrales. </w:t>
+      </w:r>
+      <w:r>
+        <w:t>Sin embargo, tod</w:t>
       </w:r>
       <w:r>
         <w:t xml:space="preserve">o ese volumen de información no se aprovecha nada más que para labores muy sencillas de mantenimiento y monitorización. </w:t>
@@ -1952,7 +2097,13 @@
     </w:p>
     <w:p>
       <w:r>
-        <w:t>Este proyecto lo que intenta es ir un paso más allá y en base a est</w:t>
+        <w:t>E</w:t>
+      </w:r>
+      <w:r>
+        <w:t>l objetivo de e</w:t>
+      </w:r>
+      <w:r>
+        <w:t>ste proyecto es ir un paso más allá y en base a est</w:t>
       </w:r>
       <w:r>
         <w:t>e gran volumen de información predecir el desgaste</w:t>
@@ -1970,10 +2121,10 @@
         <w:t>esos grandes volúmenes de datos</w:t>
       </w:r>
       <w:r>
-        <w:t xml:space="preserve"> en </w:t>
-      </w:r>
-      <w:r>
-        <w:t>nuestro beneficio</w:t>
+        <w:t xml:space="preserve"> </w:t>
+      </w:r>
+      <w:r>
+        <w:t>no solamente para labores de control y monitorización sino también para realizar predicciones</w:t>
       </w:r>
       <w:r>
         <w:t>?</w:t>
@@ -1987,7 +2138,7 @@
           <w:numId w:val="15"/>
         </w:numPr>
       </w:pPr>
-      <w:bookmarkStart w:id="2" w:name="_Toc505072736"/>
+      <w:bookmarkStart w:id="2" w:name="_Toc505761393"/>
       <w:r>
         <w:lastRenderedPageBreak/>
         <w:t>Descripción del proyecto.</w:t>
@@ -2113,13 +2264,13 @@
         <w:t xml:space="preserve"> </w:t>
       </w:r>
       <w:r>
-        <w:t xml:space="preserve">y con </w:t>
-      </w:r>
-      <w:r>
-        <w:t>gran</w:t>
-      </w:r>
-      <w:r>
-        <w:t xml:space="preserve"> variedad.</w:t>
+        <w:t xml:space="preserve">y </w:t>
+      </w:r>
+      <w:r>
+        <w:t>de orígenes muy diversos</w:t>
+      </w:r>
+      <w:r>
+        <w:t>.</w:t>
       </w:r>
       <w:r>
         <w:t xml:space="preserve"> CEP</w:t>
@@ -2131,7 +2282,24 @@
         <w:t xml:space="preserve"> Esper</w:t>
       </w:r>
       <w:r>
-        <w:t xml:space="preserve"> EPL</w:t>
+        <w:t xml:space="preserve"> </w:t>
+      </w:r>
+      <w:r>
+        <w:t xml:space="preserve">Event Processing </w:t>
+      </w:r>
+      <w:proofErr w:type="spellStart"/>
+      <w:r>
+        <w:t>Language</w:t>
+      </w:r>
+      <w:proofErr w:type="spellEnd"/>
+      <w:r>
+        <w:t xml:space="preserve"> (</w:t>
+      </w:r>
+      <w:r>
+        <w:t>EPL</w:t>
+      </w:r>
+      <w:r>
+        <w:t xml:space="preserve">) </w:t>
       </w:r>
       <w:r>
         <w:fldChar w:fldCharType="begin" w:fldLock="1"/>
@@ -2163,7 +2331,19 @@
     </w:p>
     <w:p>
       <w:r>
-        <w:t xml:space="preserve">Como conclusión a la problemática generada por la necesidad optimizar la producción en un parque eólico, este trabajo de fin de grado se marca como meta </w:t>
+        <w:t>Como conclusión a la problemática generada por la necesidad</w:t>
+      </w:r>
+      <w:r>
+        <w:t xml:space="preserve"> de</w:t>
+      </w:r>
+      <w:r>
+        <w:t xml:space="preserve"> optimizar la producción en un parque eólico, este trabajo de fin de grado </w:t>
+      </w:r>
+      <w:r>
+        <w:t>tiene como meta</w:t>
+      </w:r>
+      <w:r>
+        <w:t xml:space="preserve"> </w:t>
       </w:r>
       <w:r>
         <w:t xml:space="preserve">la predicción del desgaste de aerogeneradores a través de un sistema SOA 2.0. SOA 2.0, es una arquitectura orientada a </w:t>
@@ -2334,7 +2514,6 @@
     </w:p>
     <w:p>
       <w:r>
-        <w:lastRenderedPageBreak/>
         <w:t>C</w:t>
       </w:r>
       <w:r>
@@ -2365,12 +2544,13 @@
         <w:t xml:space="preserve"> motor CEP</w:t>
       </w:r>
       <w:r>
-        <w:t>. El motor CEP, procesa la información utilizando los patrones implementados. De esta forma desplegaremos los eventos complejos en una aplicación gráfica aplicando medidas correctivas y preventivas dependiendo del evento complejo que se detecte en el flujo de datos.</w:t>
-      </w:r>
-    </w:p>
-    <w:p>
-      <w:r>
-        <w:t>En definitiva, esta es la motivación para el desarrollo de esta aplicación de la tecnología CEP para la detección de patrones en el flujo de datos generado en un aerogenerador para la predicción de su desgaste.</w:t>
+        <w:t>. El motor CEP, procesa la información utilizando los patrones implementados. De esta forma</w:t>
+      </w:r>
+      <w:r>
+        <w:t>,</w:t>
+      </w:r>
+      <w:r>
+        <w:t xml:space="preserve"> desplegaremos los eventos complejos en una aplicación gráfica aplicando medidas correctivas y preventivas dependiendo del evento complejo que se detecte en el flujo de datos.</w:t>
       </w:r>
     </w:p>
     <w:p>
@@ -2383,7 +2563,7 @@
       </w:pPr>
       <w:bookmarkStart w:id="4" w:name="_Ref504992500"/>
       <w:bookmarkStart w:id="5" w:name="_Toc148189962"/>
-      <w:bookmarkStart w:id="6" w:name="_Toc505072737"/>
+      <w:bookmarkStart w:id="6" w:name="_Toc505761394"/>
       <w:r>
         <w:t>Tecnología específica / Intensificación / Itinerario cursado por el alumno</w:t>
       </w:r>
@@ -2395,7 +2575,19 @@
     </w:p>
     <w:p>
       <w:r>
-        <w:t xml:space="preserve">La intensificación que toca directamente este proyecto de fin de grado es la de Ingeniería del Software. Rama que estudia </w:t>
+        <w:t xml:space="preserve">La intensificación que toca directamente este proyecto de fin de grado es la de Ingeniería del Software. </w:t>
+      </w:r>
+      <w:r>
+        <w:t xml:space="preserve">Es una </w:t>
+      </w:r>
+      <w:r>
+        <w:t>r</w:t>
+      </w:r>
+      <w:r>
+        <w:t>ama</w:t>
+      </w:r>
+      <w:r>
+        <w:t xml:space="preserve"> que estudia </w:t>
       </w:r>
       <w:r>
         <w:t xml:space="preserve">el entendimiento y análisis del problema, planificación, modelado y diseño del sistema software solución, implementación del código y la evaluación de la exactitud del resultado </w:t>
@@ -2422,21 +2614,31 @@
         <w:t>.</w:t>
       </w:r>
     </w:p>
-    <w:p>
-      <w:pPr>
-        <w:pStyle w:val="Sangra2detindependiente"/>
-        <w:spacing w:after="120"/>
-        <w:jc w:val="both"/>
-      </w:pPr>
-    </w:p>
+    <w:p/>
     <w:p>
       <w:pPr>
         <w:pStyle w:val="Descripcin"/>
-        <w:spacing w:line="360" w:lineRule="auto"/>
-        <w:jc w:val="center"/>
-      </w:pPr>
-      <w:r>
-        <w:t>Tabla 1. Tecnología Específica cursada por el alumno</w:t>
+        <w:keepNext/>
+      </w:pPr>
+      <w:r>
+        <w:t xml:space="preserve">Tabla </w:t>
+      </w:r>
+      <w:fldSimple w:instr=" SEQ Tabla \* ARABIC ">
+        <w:r>
+          <w:rPr>
+            <w:noProof/>
+          </w:rPr>
+          <w:t>1</w:t>
+        </w:r>
+      </w:fldSimple>
+      <w:r>
+        <w:t xml:space="preserve">. </w:t>
+      </w:r>
+      <w:r>
+        <w:t>Tecnología Específica cursada por el alumno</w:t>
+      </w:r>
+      <w:r>
+        <w:t>.</w:t>
       </w:r>
     </w:p>
     <w:tbl>
@@ -2749,13 +2951,16 @@
         <w:t>redactada</w:t>
       </w:r>
       <w:r>
-        <w:t xml:space="preserve"> en la </w:t>
+        <w:t xml:space="preserve"> en la</w:t>
+      </w:r>
+      <w:r>
+        <w:t xml:space="preserve"> </w:t>
       </w:r>
       <w:r>
         <w:fldChar w:fldCharType="begin"/>
       </w:r>
       <w:r>
-        <w:instrText xml:space="preserve"> REF _Ref504982302 \h </w:instrText>
+        <w:instrText xml:space="preserve"> REF _Ref505760316 \h  \* MERGEFORMAT </w:instrText>
       </w:r>
       <w:r>
         <w:fldChar w:fldCharType="separate"/>
@@ -2767,13 +2972,16 @@
         <w:rPr>
           <w:noProof/>
         </w:rPr>
-        <w:t>1</w:t>
+        <w:t>2</w:t>
       </w:r>
       <w:r>
         <w:fldChar w:fldCharType="end"/>
       </w:r>
       <w:r>
-        <w:t xml:space="preserve">, </w:t>
+        <w:t>,</w:t>
+      </w:r>
+      <w:r>
+        <w:t xml:space="preserve"> </w:t>
       </w:r>
       <w:r>
         <w:t xml:space="preserve">razonando lo </w:t>
@@ -2783,6 +2991,34 @@
       </w:r>
       <w:r>
         <w:t xml:space="preserve"> en el anexo de la convocatoria.</w:t>
+      </w:r>
+    </w:p>
+    <w:p>
+      <w:pPr>
+        <w:pStyle w:val="Descripcin"/>
+        <w:keepNext/>
+      </w:pPr>
+    </w:p>
+    <w:p>
+      <w:pPr>
+        <w:pStyle w:val="Descripcin"/>
+        <w:keepNext/>
+      </w:pPr>
+      <w:bookmarkStart w:id="7" w:name="_Ref505760316"/>
+      <w:r>
+        <w:t xml:space="preserve">Tabla </w:t>
+      </w:r>
+      <w:fldSimple w:instr=" SEQ Tabla \* ARABIC ">
+        <w:r>
+          <w:rPr>
+            <w:noProof/>
+          </w:rPr>
+          <w:t>2</w:t>
+        </w:r>
+      </w:fldSimple>
+      <w:bookmarkEnd w:id="7"/>
+      <w:r>
+        <w:t>. Justificación de las competencias específicas abordadas en el TFG.</w:t>
       </w:r>
     </w:p>
     <w:p>
@@ -2894,11 +3130,11 @@
               <w:t>Competencia 1.</w:t>
             </w:r>
             <w:r>
-              <w:t xml:space="preserve"> Capacidad para desarrollar, mantener y evaluar servicios y sistemas software que satisfagan todos los requisitos del usuario y se comporten de forma fiable y eficiente, sean asequibles de desarrollar y mantener y cumplan normas de calidad, aplicando las </w:t>
+              <w:t xml:space="preserve"> Capacidad para desarrollar, mantener y evaluar servicios y sistemas software que satisfagan todos los requisitos del usuario y se comporten de forma fiable y eficiente, sean asequibles de desarrollar y mantener y cumplan normas de calidad, aplicando las teorías, principios, métodos y </w:t>
             </w:r>
             <w:r>
               <w:lastRenderedPageBreak/>
-              <w:t>teorías, principios, métodos y prácticas de la Ingeniería del Software.</w:t>
+              <w:t>prácticas de la Ingeniería del Software.</w:t>
             </w:r>
           </w:p>
           <w:p/>
@@ -2953,14 +3189,26 @@
               <w:rPr>
                 <w:color w:val="000000"/>
               </w:rPr>
-              <w:t xml:space="preserve">. De esta forma nos aseguraremos de que el software final cumple con lo </w:t>
+              <w:t>. De esta forma nos aseguraremos de que el software final</w:t>
+            </w:r>
+            <w:r>
+              <w:rPr>
+                <w:color w:val="000000"/>
+              </w:rPr>
+              <w:t>mente</w:t>
+            </w:r>
+            <w:r>
+              <w:rPr>
+                <w:color w:val="000000"/>
+              </w:rPr>
+              <w:t xml:space="preserve"> cumple con lo impuesto. Usaremos normas de calidad, utilizando </w:t>
             </w:r>
             <w:r>
               <w:rPr>
                 <w:color w:val="000000"/>
               </w:rPr>
               <w:lastRenderedPageBreak/>
-              <w:t>impuesto. Usaremos normas de calidad, utilizando un modelo de calidad como es el defendido e impuesto en la ISO-IEC 25010</w:t>
+              <w:t>un modelo de calidad como es el defendido e impuesto en la ISO-IEC 25010</w:t>
             </w:r>
             <w:r>
               <w:rPr>
@@ -3087,13 +3335,27 @@
                 <w:bCs/>
                 <w:color w:val="000000"/>
               </w:rPr>
-              <w:t>que nos ayudará a dar el visto bueno con los requisitos y objetivos marcados</w:t>
+              <w:t xml:space="preserve">que nos ayudará a dar el visto bueno </w:t>
             </w:r>
             <w:r>
               <w:rPr>
                 <w:bCs/>
                 <w:color w:val="000000"/>
               </w:rPr>
+              <w:t>a</w:t>
+            </w:r>
+            <w:r>
+              <w:rPr>
+                <w:bCs/>
+                <w:color w:val="000000"/>
+              </w:rPr>
+              <w:t xml:space="preserve"> los requisitos y objetivos marcados</w:t>
+            </w:r>
+            <w:r>
+              <w:rPr>
+                <w:bCs/>
+                <w:color w:val="000000"/>
+              </w:rPr>
               <w:t xml:space="preserve">. Además, </w:t>
             </w:r>
             <w:r>
@@ -3136,48 +3398,55 @@
                 <w:bCs/>
                 <w:color w:val="000000"/>
               </w:rPr>
-              <w:t>. P</w:t>
+              <w:t xml:space="preserve">. </w:t>
             </w:r>
             <w:r>
               <w:rPr>
                 <w:bCs/>
                 <w:color w:val="000000"/>
               </w:rPr>
-              <w:t>rotegiend</w:t>
+              <w:t>Asegurándonos así, que se cumplan tanto</w:t>
             </w:r>
             <w:r>
               <w:rPr>
                 <w:bCs/>
                 <w:color w:val="000000"/>
               </w:rPr>
-              <w:t xml:space="preserve">o así, </w:t>
+              <w:t xml:space="preserve"> los intereses del cliente, </w:t>
             </w:r>
             <w:r>
               <w:rPr>
                 <w:bCs/>
                 <w:color w:val="000000"/>
               </w:rPr>
-              <w:t xml:space="preserve">tanto que se cumplen los intereses del cliente, </w:t>
+              <w:t>como los nuestros</w:t>
             </w:r>
             <w:r>
               <w:rPr>
                 <w:bCs/>
                 <w:color w:val="000000"/>
               </w:rPr>
-              <w:t>como los nuestros</w:t>
+              <w:t xml:space="preserve"> como desarrolladores</w:t>
             </w:r>
             <w:r>
               <w:rPr>
                 <w:bCs/>
                 <w:color w:val="000000"/>
               </w:rPr>
-              <w:t xml:space="preserve"> como desarrolladores y que conforme avance el proyecto no se pida continuamente funcionalidades nuevas. De esta forma</w:t>
+              <w:t>,</w:t>
             </w:r>
             <w:r>
               <w:rPr>
                 <w:bCs/>
                 <w:color w:val="000000"/>
               </w:rPr>
+              <w:t xml:space="preserve"> y que conforme avance el proyecto no se pida continuamente funcionalidades nuevas. De esta forma</w:t>
+            </w:r>
+            <w:r>
+              <w:rPr>
+                <w:bCs/>
+                <w:color w:val="000000"/>
+              </w:rPr>
               <w:t>,</w:t>
             </w:r>
             <w:r>
@@ -3185,13 +3454,27 @@
                 <w:bCs/>
                 <w:color w:val="000000"/>
               </w:rPr>
-              <w:t xml:space="preserve"> se cumpliría con esta competencia, y se fijará el compromiso tanto de la empresa c</w:t>
+              <w:t xml:space="preserve"> se cumpliría con esta competencia, y se fijar</w:t>
             </w:r>
             <w:r>
               <w:rPr>
                 <w:bCs/>
                 <w:color w:val="000000"/>
               </w:rPr>
+              <w:t>ía</w:t>
+            </w:r>
+            <w:r>
+              <w:rPr>
+                <w:bCs/>
+                <w:color w:val="000000"/>
+              </w:rPr>
+              <w:t xml:space="preserve"> el compromiso tanto de la empresa c</w:t>
+            </w:r>
+            <w:r>
+              <w:rPr>
+                <w:bCs/>
+                <w:color w:val="000000"/>
+              </w:rPr>
               <w:t>on el desarrollador</w:t>
             </w:r>
             <w:r>
@@ -3227,7 +3510,14 @@
                 <w:bCs/>
                 <w:color w:val="000000"/>
               </w:rPr>
-              <w:t xml:space="preserve"> con el proyecto y el cliente. </w:t>
+              <w:t xml:space="preserve"> con el proyecto</w:t>
+            </w:r>
+            <w:r>
+              <w:rPr>
+                <w:bCs/>
+                <w:color w:val="000000"/>
+              </w:rPr>
+              <w:t>.</w:t>
             </w:r>
           </w:p>
         </w:tc>
@@ -3280,7 +3570,7 @@
                 <w:bCs/>
                 <w:color w:val="000000"/>
               </w:rPr>
-              <w:t>Los problemas de integración serán resueltos debido a que usaremos herramientas como son:</w:t>
+              <w:t>Los problemas de integración serán resueltos debido a que usaremos herramientas como:</w:t>
             </w:r>
           </w:p>
           <w:p>
@@ -3430,17 +3720,15 @@
                 <w:bCs/>
                 <w:color w:val="000000"/>
               </w:rPr>
-              <w:t xml:space="preserve">, nos permitirá integrar multitud de tecnologías como </w:t>
-            </w:r>
-            <w:proofErr w:type="gramStart"/>
+              <w:t xml:space="preserve">, nos permitirá integrar multitud de tecnologías </w:t>
+            </w:r>
             <w:r>
               <w:rPr>
                 <w:bCs/>
                 <w:color w:val="000000"/>
               </w:rPr>
-              <w:t>sería</w:t>
-            </w:r>
-            <w:proofErr w:type="gramEnd"/>
+              <w:t>como,</w:t>
+            </w:r>
             <w:r>
               <w:rPr>
                 <w:bCs/>
@@ -3460,43 +3748,71 @@
                 <w:bCs/>
                 <w:color w:val="000000"/>
               </w:rPr>
-              <w:t xml:space="preserve"> la comunicación entre un servicio FTP que alimente el motor CEP para </w:t>
+              <w:t xml:space="preserve"> la comunicación entre un servicio FTP que alimente el motor CEP para detectar los eventos</w:t>
             </w:r>
             <w:r>
               <w:rPr>
                 <w:bCs/>
                 <w:color w:val="000000"/>
               </w:rPr>
+              <w:t xml:space="preserve"> de interés</w:t>
+            </w:r>
+            <w:r>
+              <w:rPr>
+                <w:bCs/>
+                <w:color w:val="000000"/>
+              </w:rPr>
+              <w:t xml:space="preserve">. </w:t>
+            </w:r>
+            <w:r>
+              <w:rPr>
+                <w:bCs/>
+                <w:color w:val="000000"/>
+              </w:rPr>
+              <w:t>Para que</w:t>
+            </w:r>
+            <w:r>
+              <w:rPr>
+                <w:bCs/>
+                <w:color w:val="000000"/>
+              </w:rPr>
+              <w:t xml:space="preserve"> </w:t>
+            </w:r>
+            <w:r>
+              <w:rPr>
+                <w:bCs/>
+                <w:color w:val="000000"/>
+              </w:rPr>
               <w:lastRenderedPageBreak/>
-              <w:t>detectar los eventos</w:t>
+              <w:t xml:space="preserve">posteriormente </w:t>
             </w:r>
             <w:r>
               <w:rPr>
                 <w:bCs/>
                 <w:color w:val="000000"/>
               </w:rPr>
-              <w:t xml:space="preserve">. Para </w:t>
+              <w:t xml:space="preserve">se </w:t>
             </w:r>
             <w:r>
               <w:rPr>
                 <w:bCs/>
                 <w:color w:val="000000"/>
               </w:rPr>
-              <w:t xml:space="preserve">posteriormente </w:t>
+              <w:t>mande por servicio SMTP de correo electrónico</w:t>
             </w:r>
             <w:r>
               <w:rPr>
                 <w:bCs/>
                 <w:color w:val="000000"/>
               </w:rPr>
-              <w:t xml:space="preserve">se </w:t>
+              <w:t>,</w:t>
             </w:r>
             <w:r>
               <w:rPr>
                 <w:bCs/>
                 <w:color w:val="000000"/>
               </w:rPr>
-              <w:t>mande por un servicio de SMTP de correo electrónico la alerta de la ocurrencia de los eventos detectados por los patrones.</w:t>
+              <w:t xml:space="preserve"> la alerta de la ocurrencia de los eventos detectados por los patrones.</w:t>
             </w:r>
           </w:p>
           <w:p>
@@ -3524,7 +3840,7 @@
                 <w:bCs/>
                 <w:color w:val="000000"/>
               </w:rPr>
-              <w:t xml:space="preserve"> Para hacer un control de versiones del código y tener unificado todos los aspectos del código.</w:t>
+              <w:t xml:space="preserve"> Para hacer un control de versiones y tener unificado todos los aspectos del código.</w:t>
             </w:r>
           </w:p>
         </w:tc>
@@ -3582,13 +3898,27 @@
                 <w:bCs/>
                 <w:color w:val="000000"/>
               </w:rPr>
-              <w:t xml:space="preserve">Esta competencia se dará por satisfecha puesto que, en uno de los capítulos de la memoria, el estado del arte, veremos enfrentadas la discusión entre las posibles soluciones a nuestro problema a resolver. Además, veremos una discusión de cuáles son todas las soluciones posibles, y </w:t>
+              <w:t xml:space="preserve">Esta competencia se dará por satisfecha puesto que, en uno de los capítulos de la memoria, el estado del arte, veremos enfrentadas la discusión entre las posibles soluciones a nuestro problema a resolver. Además, veremos </w:t>
             </w:r>
             <w:r>
               <w:rPr>
                 <w:bCs/>
                 <w:color w:val="000000"/>
               </w:rPr>
+              <w:t>un debate</w:t>
+            </w:r>
+            <w:r>
+              <w:rPr>
+                <w:bCs/>
+                <w:color w:val="000000"/>
+              </w:rPr>
+              <w:t xml:space="preserve"> de cuáles son todas las soluciones posibles, y </w:t>
+            </w:r>
+            <w:r>
+              <w:rPr>
+                <w:bCs/>
+                <w:color w:val="000000"/>
+              </w:rPr>
               <w:t>por qué</w:t>
             </w:r>
             <w:r>
@@ -3610,7 +3940,21 @@
                 <w:bCs/>
                 <w:color w:val="000000"/>
               </w:rPr>
-              <w:t xml:space="preserve"> que la nuestra es la mejor. Como aditivo, también se verán todos los conocimientos teóricos y técnicos referentes tanto al software implementado, como a las bases de energía eólica de las que nacen esos eventos frutos del desgaste de los aerogeneradores.</w:t>
+              <w:t xml:space="preserve"> que la nuestra es la m</w:t>
+            </w:r>
+            <w:r>
+              <w:rPr>
+                <w:bCs/>
+                <w:color w:val="000000"/>
+              </w:rPr>
+              <w:t>ás viable</w:t>
+            </w:r>
+            <w:r>
+              <w:rPr>
+                <w:bCs/>
+                <w:color w:val="000000"/>
+              </w:rPr>
+              <w:t>. Como aditivo, también se verán todos los conocimientos teóricos y técnicos referentes tanto al software implementado, como a las bases de energía eólica de las que nacen esos eventos frutos del desgaste de los aerogeneradores.</w:t>
             </w:r>
           </w:p>
           <w:p>
@@ -3719,11 +4063,14 @@
               <w:rPr>
                 <w:b/>
               </w:rPr>
+              <w:t>Competencia 6.</w:t>
+            </w:r>
+            <w:r>
+              <w:t xml:space="preserve"> Capacidad para diseñar soluciones apropiadas en </w:t>
+            </w:r>
+            <w:r>
               <w:lastRenderedPageBreak/>
-              <w:t>Competencia 6.</w:t>
-            </w:r>
-            <w:r>
-              <w:t xml:space="preserve"> Capacidad para diseñar soluciones apropiadas en uno o más dominios de aplicación utilizando métodos de la ingeniería del software que integren aspectos éticos, sociales, legales y económicos.</w:t>
+              <w:t>uno o más dominios de aplicación utilizando métodos de la ingeniería del software que integren aspectos éticos, sociales, legales y económicos.</w:t>
             </w:r>
           </w:p>
           <w:p/>
@@ -3744,13 +4091,42 @@
           </w:tcPr>
           <w:p>
             <w:r>
-              <w:t xml:space="preserve">Al utilizar una metodología ágil como sería SCRUM mezclándolo con prototipado, estableceremos de una forma sistemática la solución del problema a través de técnicas de elicitación de requisitos, para su posterior análisis y diseño a través de diagramas UML. A esto le sumamos la generación de todos los artefactos pertinentes y plasmados en la memoria del TFG, plasmando cuáles son los stakeholders involucrados en el proyecto con la identificación de su rol dentro del </w:t>
-            </w:r>
-            <w:r>
-              <w:t>mismo,</w:t>
-            </w:r>
-            <w:r>
-              <w:t xml:space="preserve"> así como las tareas de las que se están encargando a lo largo de todo el proyecto. Por lo que paralelamente estaríamos de mostrando la integración de </w:t>
+              <w:lastRenderedPageBreak/>
+              <w:t xml:space="preserve">Al utilizar una metodología ágil como SCRUM </w:t>
+            </w:r>
+            <w:r>
+              <w:t>combinándolo</w:t>
+            </w:r>
+            <w:r>
+              <w:t xml:space="preserve"> con prototipado, estableceremos de una </w:t>
+            </w:r>
+            <w:r>
+              <w:lastRenderedPageBreak/>
+              <w:t xml:space="preserve">forma sistemática la solución del problema a través de técnicas de elicitación de requisitos, para su posterior análisis y diseño a través de diagramas UML. </w:t>
+            </w:r>
+            <w:r>
+              <w:t>Además, tenemos</w:t>
+            </w:r>
+            <w:r>
+              <w:t xml:space="preserve"> la generación de todos los artefactos pertinentes y plasmados en la memoria del TFG, </w:t>
+            </w:r>
+            <w:r>
+              <w:t>recogiendo</w:t>
+            </w:r>
+            <w:r>
+              <w:t xml:space="preserve"> cuáles son los stakeholders involucrados en el proyecto con la identificación de su rol</w:t>
+            </w:r>
+            <w:r>
+              <w:t>,</w:t>
+            </w:r>
+            <w:r>
+              <w:t xml:space="preserve"> así como las tareas de las que se están encargando a lo largo de todo el proyecto. </w:t>
+            </w:r>
+            <w:r>
+              <w:t>Así demostraremos</w:t>
+            </w:r>
+            <w:r>
+              <w:t xml:space="preserve"> la integración de </w:t>
             </w:r>
             <w:r>
               <w:t>aspectos</w:t>
@@ -3770,45 +4146,9 @@
           </w:p>
         </w:tc>
       </w:tr>
+      <w:bookmarkEnd w:id="5"/>
     </w:tbl>
-    <w:p>
-      <w:pPr>
-        <w:pStyle w:val="Descripcin"/>
-        <w:jc w:val="center"/>
-      </w:pPr>
-      <w:bookmarkStart w:id="7" w:name="_Ref504982302"/>
-      <w:r>
-        <w:t xml:space="preserve">Tabla </w:t>
-      </w:r>
-      <w:r>
-        <w:fldChar w:fldCharType="begin"/>
-      </w:r>
-      <w:r>
-        <w:instrText xml:space="preserve"> SEQ Tabla \* ARABIC </w:instrText>
-      </w:r>
-      <w:r>
-        <w:fldChar w:fldCharType="separate"/>
-      </w:r>
-      <w:r>
-        <w:rPr>
-          <w:noProof/>
-        </w:rPr>
-        <w:t>1</w:t>
-      </w:r>
-      <w:r>
-        <w:fldChar w:fldCharType="end"/>
-      </w:r>
-      <w:bookmarkEnd w:id="7"/>
-      <w:r>
-        <w:t xml:space="preserve">. </w:t>
-      </w:r>
-      <w:r>
-        <w:t>Justificación de las competencias específicas abordadas en el TFG</w:t>
-      </w:r>
-      <w:r>
-        <w:t>.</w:t>
-      </w:r>
-    </w:p>
+    <w:p/>
     <w:p>
       <w:pPr>
         <w:pStyle w:val="titulillooooos"/>
@@ -3817,27 +4157,41 @@
           <w:numId w:val="22"/>
         </w:numPr>
       </w:pPr>
-      <w:bookmarkStart w:id="8" w:name="_Toc505072738"/>
-      <w:bookmarkEnd w:id="5"/>
-      <w:r>
-        <w:t>Objetivo</w:t>
-      </w:r>
-      <w:r>
-        <w:t>s</w:t>
-      </w:r>
-      <w:r>
-        <w:t>.</w:t>
+      <w:bookmarkStart w:id="8" w:name="_Toc505761395"/>
+      <w:r>
+        <w:t>Objetivos.</w:t>
       </w:r>
       <w:bookmarkEnd w:id="8"/>
     </w:p>
     <w:p>
       <w:r>
-        <w:t>Fruto de la motivación para la elaborar este proyecto surgen los siguientes objetivos, aunque hemos de destacar en concreto el principal: “Implementar un sistema experto que nos permita predecir los eventos relacionados con el desgaste de un aerogenerador en base a los datos generados por sus sistemas de monitorización”.</w:t>
-      </w:r>
-    </w:p>
-    <w:p>
-      <w:r>
-        <w:t>Para considerar como satisfecho este objetivo hemos de alcanzar las siguientes metas a conseguir, que serían:</w:t>
+        <w:t xml:space="preserve">Fruto de la motivación para </w:t>
+      </w:r>
+      <w:r>
+        <w:rPr>
+          <w:u w:val="single"/>
+        </w:rPr>
+        <w:t>la</w:t>
+      </w:r>
+      <w:r>
+        <w:t xml:space="preserve"> </w:t>
+      </w:r>
+      <w:r>
+        <w:t>elaboración de</w:t>
+      </w:r>
+      <w:r>
+        <w:t xml:space="preserve"> este proyecto surgen los siguientes objetivos, aunque hemos de destacar en concreto el principal: “Implementar un sistema experto que nos permita predecir los eventos relacionados con el desgaste de un aerogenerador en base a los datos </w:t>
+      </w:r>
+      <w:r>
+        <w:t>obtenidos</w:t>
+      </w:r>
+      <w:r>
+        <w:t xml:space="preserve"> por sus sistemas de monitorización”.</w:t>
+      </w:r>
+    </w:p>
+    <w:p>
+      <w:r>
+        <w:t>Para considerar como satisfecho este objetivo hemos de alcanzar las siguientes metas a, que serían:</w:t>
       </w:r>
     </w:p>
     <w:p>
@@ -3922,83 +4276,16 @@
         <w:t>Desarrollo de una aplicación gráfica que nos permita visualizar todos los eventos simples, y complejos fruto de los patrones implementados.</w:t>
       </w:r>
     </w:p>
-    <w:p/>
-    <w:p>
-      <w:r>
-        <w:t xml:space="preserve">Por otro lado, en cuanto a lo que metas académicas se refiere hemos de cumplir otro objetivo paralelo al anterior que sería “Demostrar el cumplimiento de competencias acorde a la intensificación de Ingeniería del Software, expuestas en </w:t>
-      </w:r>
-      <w:r>
-        <w:fldChar w:fldCharType="begin"/>
-      </w:r>
-      <w:r>
-        <w:instrText xml:space="preserve"> REF _Ref504992500 \w \h </w:instrText>
-      </w:r>
-      <w:r>
-        <w:fldChar w:fldCharType="separate"/>
-      </w:r>
-      <w:r>
-        <w:t>2</w:t>
-      </w:r>
-      <w:r>
-        <w:fldChar w:fldCharType="end"/>
-      </w:r>
-      <w:r>
-        <w:t>”, a través de los siguientes objetivos secundarios:</w:t>
-      </w:r>
-    </w:p>
     <w:p>
       <w:pPr>
         <w:pStyle w:val="Prrafodelista"/>
         <w:numPr>
           <w:ilvl w:val="0"/>
-          <w:numId w:val="18"/>
+          <w:numId w:val="16"/>
         </w:numPr>
       </w:pPr>
       <w:r>
-        <w:lastRenderedPageBreak/>
-        <w:t>Llevar a cabo una metodología de trabajo a lo largo de las distintas fases en el ciclo de vida del producto software.</w:t>
-      </w:r>
-    </w:p>
-    <w:p>
-      <w:pPr>
-        <w:pStyle w:val="Prrafodelista"/>
-        <w:numPr>
-          <w:ilvl w:val="0"/>
-          <w:numId w:val="18"/>
-        </w:numPr>
-      </w:pPr>
-      <w:r>
-        <w:t>Planificar a través de una metodología ágil el desarrollo del producto.</w:t>
-      </w:r>
-    </w:p>
-    <w:p>
-      <w:pPr>
-        <w:pStyle w:val="Prrafodelista"/>
-        <w:numPr>
-          <w:ilvl w:val="0"/>
-          <w:numId w:val="18"/>
-        </w:numPr>
-      </w:pPr>
-      <w:r>
-        <w:t>Recoger formalmente los requisitos para que se den como aptas todas las funcionalidades de la aplicación en cuestión.</w:t>
-      </w:r>
-    </w:p>
-    <w:p>
-      <w:pPr>
-        <w:pStyle w:val="Prrafodelista"/>
-        <w:numPr>
-          <w:ilvl w:val="0"/>
-          <w:numId w:val="18"/>
-        </w:numPr>
-      </w:pPr>
-      <w:r>
-        <w:t>Cumplir lo impuesto en el apartado</w:t>
-      </w:r>
-      <w:r>
-        <w:t xml:space="preserve"> anterior</w:t>
-      </w:r>
-      <w:r>
-        <w:t>.</w:t>
+        <w:t>Generar alertas en base a los patrones implementados.</w:t>
       </w:r>
     </w:p>
     <w:p>
@@ -4010,7 +4297,7 @@
         </w:numPr>
       </w:pPr>
       <w:bookmarkStart w:id="9" w:name="_Toc148189966"/>
-      <w:bookmarkStart w:id="10" w:name="_Toc505072739"/>
+      <w:bookmarkStart w:id="10" w:name="_Toc505761396"/>
       <w:r>
         <w:t>Método y fases de desarrollo</w:t>
       </w:r>
@@ -4022,7 +4309,19 @@
     </w:p>
     <w:p>
       <w:r>
-        <w:t xml:space="preserve">En un primer lugar el desarrollo del proyecto desde el mes de enero cuenta con 23 semanas de desarrollo. En cuanto a la metodología de trabajo hemos de destacar que se usará una metodología ágil, en concreto será SCRUM mezclándolo con prototipado. </w:t>
+        <w:t>En un primer lugar el desarrollo del proyecto desde el mes de enero cuenta con 23 semanas de desarrollo. En cuanto a la metodología de trabajo hemos de destacar que se usará una metodología ágil, en concreto será SCRUM</w:t>
+      </w:r>
+      <w:r>
+        <w:t>,</w:t>
+      </w:r>
+      <w:r>
+        <w:t xml:space="preserve"> </w:t>
+      </w:r>
+      <w:r>
+        <w:t>combinándolo</w:t>
+      </w:r>
+      <w:r>
+        <w:t xml:space="preserve"> con prototipado. </w:t>
       </w:r>
     </w:p>
     <w:p>
@@ -4030,7 +4329,11 @@
         <w:t>Se basará en una metodología</w:t>
       </w:r>
       <w:r>
-        <w:t xml:space="preserve"> SCRUM donde los roles están bastante bien identificados, sin embargo, el </w:t>
+        <w:t xml:space="preserve"> SCRUM donde los roles están bastante bien identificados, sin </w:t>
+      </w:r>
+      <w:r>
+        <w:lastRenderedPageBreak/>
+        <w:t xml:space="preserve">embargo, el </w:t>
       </w:r>
       <w:proofErr w:type="spellStart"/>
       <w:r>
@@ -4132,7 +4435,13 @@
         <w:t>.</w:t>
       </w:r>
       <w:r>
-        <w:t xml:space="preserve"> Pedro Luis Salazar. Integrante de la empresa </w:t>
+        <w:t xml:space="preserve"> </w:t>
+      </w:r>
+      <w:r>
+        <w:t>Francisco José Polo Sánchez</w:t>
+      </w:r>
+      <w:r>
+        <w:t xml:space="preserve">. Integrante de la empresa </w:t>
       </w:r>
       <w:proofErr w:type="spellStart"/>
       <w:r>
@@ -4140,7 +4449,13 @@
       </w:r>
       <w:proofErr w:type="spellEnd"/>
       <w:r>
-        <w:t xml:space="preserve">. Cliente en cuestión dentro del desarrollo del proyecto, solicita el sistema en cuestión y proveerá de infraestructura de trabajo al </w:t>
+        <w:t xml:space="preserve">. Cliente en cuestión dentro del desarrollo del proyecto, solicita el </w:t>
+      </w:r>
+      <w:r>
+        <w:t>sistema y</w:t>
+      </w:r>
+      <w:r>
+        <w:t xml:space="preserve"> proveerá de infraestructura de trabajo al </w:t>
       </w:r>
       <w:proofErr w:type="spellStart"/>
       <w:r>
@@ -4148,7 +4463,7 @@
       </w:r>
       <w:proofErr w:type="spellEnd"/>
       <w:r>
-        <w:t xml:space="preserve"> y personal cualificado para la elicitación y aprobación de los requisitos de la aplicación en cuestión.</w:t>
+        <w:t>. Una vez hecha la recogida y elicitación de requisitos, será el encargado en aprobarlos. En caso de haber algún error, se hallará un acuerdo y se tomarán las medidas pertinentes para su aprobación.</w:t>
       </w:r>
     </w:p>
     <w:p>
@@ -4174,12 +4489,21 @@
         <w:t>.</w:t>
       </w:r>
       <w:r>
-        <w:t xml:space="preserve"> Enrique Brazález. Estudiante de 4º de Ingeniería Informática, responsable de defender el trabajo de fin de grado.</w:t>
-      </w:r>
-    </w:p>
-    <w:p>
-      <w:r>
-        <w:t>Anteriormente nombramos que la metodología va a estar entrelazada con el prototipado, de forma que tras acabar cada iteración en el proyecto tendremos un producto operativo y funcionando.</w:t>
+        <w:t xml:space="preserve"> Enrique Brazález</w:t>
+      </w:r>
+      <w:r>
+        <w:t xml:space="preserve"> Segovia</w:t>
+      </w:r>
+      <w:r>
+        <w:t>. Estudiante de 4º de Ingeniería Informática, responsable de defender el trabajo de fin de grado.</w:t>
+      </w:r>
+    </w:p>
+    <w:p>
+      <w:r>
+        <w:t>Tal y como hemos comentado anteriormente,</w:t>
+      </w:r>
+      <w:r>
+        <w:t xml:space="preserve"> la metodología va a estar entrelazada con el prototipado, de forma que tras acabar cada iteración en el proyecto tendremos un producto operativo y funcionando.</w:t>
       </w:r>
       <w:r>
         <w:t xml:space="preserve"> La organización del trabajo tal y como </w:t>
@@ -4212,10 +4536,7 @@
         <w:fldChar w:fldCharType="end"/>
       </w:r>
       <w:r>
-        <w:t xml:space="preserve"> </w:t>
-      </w:r>
-      <w:r>
-        <w:t>comentado por cada iteración es la siguiente:</w:t>
+        <w:t xml:space="preserve"> es la siguiente:</w:t>
       </w:r>
     </w:p>
     <w:p>
@@ -4233,13 +4554,25 @@
         <w:t>Inicio del proyecto</w:t>
       </w:r>
       <w:r>
-        <w:t xml:space="preserve">. En esta iteración se planteará el proyecto y se interiorizarán todos los aspectos técnicos acerca del ESB, la energía eólica, etc. Además, plantearemos la planificación del proyecto, realizaremos una primera versión de los requisitos a alcanzar, y se elaborará un primer prototipo del flujo de datos usando un intermediario vía Web como sería “Thingspeak”. Esta </w:t>
-      </w:r>
-      <w:proofErr w:type="gramStart"/>
-      <w:r>
-        <w:t>app</w:t>
-      </w:r>
-      <w:proofErr w:type="gramEnd"/>
+        <w:t xml:space="preserve">. En esta iteración se planteará el proyecto y se interiorizarán todos los aspectos técnicos acerca del ESB, la energía eólica, etc. Además, plantearemos la planificación del proyecto, realizaremos una primera versión de los requisitos a alcanzar, y se elaborará un primer prototipo del flujo de datos usando un intermediario vía Web como </w:t>
+      </w:r>
+      <w:r>
+        <w:t>es</w:t>
+      </w:r>
+      <w:r>
+        <w:t xml:space="preserve"> “</w:t>
+      </w:r>
+      <w:proofErr w:type="spellStart"/>
+      <w:r>
+        <w:t>Thingspeak</w:t>
+      </w:r>
+      <w:proofErr w:type="spellEnd"/>
+      <w:r>
+        <w:t xml:space="preserve">”. Esta </w:t>
+      </w:r>
+      <w:r>
+        <w:t>aplicación</w:t>
+      </w:r>
       <w:r>
         <w:t xml:space="preserve"> externa servirá de intermediario entre el generador de eventos y el motor CEP. </w:t>
       </w:r>
@@ -4256,7 +4589,6 @@
         <w:rPr>
           <w:b/>
         </w:rPr>
-        <w:lastRenderedPageBreak/>
         <w:t>Adaptación al caso real.</w:t>
       </w:r>
       <w:r>
@@ -4343,6 +4675,7 @@
         <w:rPr>
           <w:noProof/>
         </w:rPr>
+        <w:lastRenderedPageBreak/>
         <w:drawing>
           <wp:inline distT="0" distB="0" distL="0" distR="0" wp14:anchorId="0C7FA97D" wp14:editId="65ED0E5A">
             <wp:extent cx="5661329" cy="2154555"/>
@@ -4421,6 +4754,9 @@
         <w:t>2</w:t>
       </w:r>
       <w:r>
+        <w:rPr>
+          <w:noProof/>
+        </w:rPr>
         <w:fldChar w:fldCharType="end"/>
       </w:r>
       <w:bookmarkEnd w:id="11"/>
@@ -4437,7 +4773,7 @@
         </w:numPr>
       </w:pPr>
       <w:bookmarkStart w:id="12" w:name="_Toc148189967"/>
-      <w:bookmarkStart w:id="13" w:name="_Toc505072740"/>
+      <w:bookmarkStart w:id="13" w:name="_Toc505761397"/>
       <w:r>
         <w:t>Medios que se pretenden utilizar.</w:t>
       </w:r>
@@ -4456,7 +4792,7 @@
           <w:numId w:val="22"/>
         </w:numPr>
       </w:pPr>
-      <w:bookmarkStart w:id="14" w:name="_Toc505072741"/>
+      <w:bookmarkStart w:id="14" w:name="_Toc505761398"/>
       <w:r>
         <w:t>Medios Hardware.</w:t>
       </w:r>
@@ -4467,7 +4803,10 @@
         <w:t xml:space="preserve">Los medios hardware que utilizaremos para llevar a cabo </w:t>
       </w:r>
       <w:r>
-        <w:t>el proyecto será el siguiente:</w:t>
+        <w:t xml:space="preserve">el proyecto </w:t>
+      </w:r>
+      <w:r>
+        <w:t>serán los siguientes:</w:t>
       </w:r>
     </w:p>
     <w:p>
@@ -4485,7 +4824,13 @@
         <w:t>Ordenador personal.</w:t>
       </w:r>
       <w:r>
-        <w:t xml:space="preserve"> Se trata de un ordenador ASUS bastante común con el que se lleva usando toda la carrera. Procesador i7-5610QM CPU de 2,30 GHz y memoria RAM de 6 GB, con un tipo de sistema de 64 bits.</w:t>
+        <w:t xml:space="preserve"> Se trata de un ordenador ASUS bastante común</w:t>
+      </w:r>
+      <w:r>
+        <w:t>, utilizado durante el transcurso de la carrera</w:t>
+      </w:r>
+      <w:r>
+        <w:t>. Procesador i7-5610QM CPU de 2,30 GHz y memoria RAM de 6 GB, con un tipo de sistema de 64 bits.</w:t>
       </w:r>
     </w:p>
     <w:p>
@@ -4503,7 +4848,19 @@
         <w:t>PLC de aerogenerador.</w:t>
       </w:r>
       <w:r>
-        <w:t xml:space="preserve"> Se trata del PLC que controla todas las mediciones de las centralitas PT100 que controlan el sistema monitorización del aerogenerador. Y de donde se extraerá la información en teoría, aunque en primer lugar trataremos un conjunto de datos sintético en formato </w:t>
+        <w:t xml:space="preserve"> Se trata del PLC que controla todas las mediciones de las centralitas PT100 que </w:t>
+      </w:r>
+      <w:r>
+        <w:t xml:space="preserve">nutren el sistema de monitorización del </w:t>
+      </w:r>
+      <w:r>
+        <w:t xml:space="preserve">aerogenerador. </w:t>
+      </w:r>
+      <w:r>
+        <w:t xml:space="preserve">Esta será la fuente de datos del sistema, </w:t>
+      </w:r>
+      <w:r>
+        <w:t xml:space="preserve">aunque en primer lugar trataremos un conjunto de datos sintético en formato </w:t>
       </w:r>
       <w:proofErr w:type="spellStart"/>
       <w:r>
@@ -4519,7 +4876,19 @@
       </w:r>
       <w:proofErr w:type="spellEnd"/>
       <w:r>
-        <w:t xml:space="preserve"> y simularemos el flujo de información.</w:t>
+        <w:t xml:space="preserve"> </w:t>
+      </w:r>
+      <w:r>
+        <w:t xml:space="preserve">con el que </w:t>
+      </w:r>
+      <w:r>
+        <w:t>simularemos el flujo de información</w:t>
+      </w:r>
+      <w:r>
+        <w:t>, debido a que no tenemos acceso directo a ese PLC</w:t>
+      </w:r>
+      <w:r>
+        <w:t>.</w:t>
       </w:r>
     </w:p>
     <w:p>
@@ -4530,7 +4899,7 @@
           <w:numId w:val="22"/>
         </w:numPr>
       </w:pPr>
-      <w:bookmarkStart w:id="15" w:name="_Toc505072742"/>
+      <w:bookmarkStart w:id="15" w:name="_Toc505761399"/>
       <w:r>
         <w:t>Medios Software.</w:t>
       </w:r>
@@ -4549,11 +4918,7 @@
       </w:r>
       <w:proofErr w:type="spellEnd"/>
       <w:r>
-        <w:t xml:space="preserve"> y demás, hasta las librerías particulares que </w:t>
-      </w:r>
-      <w:r>
-        <w:lastRenderedPageBreak/>
-        <w:t>hacen singular este proyecto.</w:t>
+        <w:t xml:space="preserve"> y demás, hasta las librerías particulares que hacen singular este proyecto.</w:t>
       </w:r>
     </w:p>
     <w:p>
@@ -4593,7 +4958,17 @@
         <w:t>o</w:t>
       </w:r>
       <w:r>
-        <w:t xml:space="preserve">nes en cualquiera de los paquetes que la nube de Eclipse facilita en los paquetes predeterminados, y Eclipse Marketplace permite una personalización y extensión prácticamente ilimitadas. Hemos elegido Eclipse y no otro entorno porque el ESB está implementado sobre Eclipse de esta forma podemos unificar paralelamente todo el código, tanto el del simulador como el del Enterprise </w:t>
+        <w:t>nes en cualquiera de los paquetes que la nube de Eclipse facilita en los paquetes predeterminados, y Eclipse Marketplace permite una personalización y extensión prácticamente ilimitadas. Hemos elegido Eclipse y no otro entorno porque el ESB está implementado sobre Eclipse</w:t>
+      </w:r>
+      <w:r>
+        <w:t>,</w:t>
+      </w:r>
+      <w:r>
+        <w:t xml:space="preserve"> de esta forma podemos unificar </w:t>
+      </w:r>
+      <w:r>
+        <w:lastRenderedPageBreak/>
+        <w:t xml:space="preserve">paralelamente todo el código, tanto el del simulador como el del Enterprise </w:t>
       </w:r>
       <w:proofErr w:type="spellStart"/>
       <w:r>
@@ -4761,7 +5136,13 @@
         <w:t>.</w:t>
       </w:r>
       <w:r>
-        <w:t xml:space="preserve"> Se trata de un producto Software que nos permitirá llevar a cabo la gestión del trabajo de que una metodología ágil conlleva, en concreto la enumeración de historias de usuario, de tareas, y generación de artefactos como sería el Sprint </w:t>
+        <w:t xml:space="preserve"> Se trata de un producto Software que nos permitirá llevar a cabo la gestión del trabaj</w:t>
+      </w:r>
+      <w:r>
+        <w:t>o. E</w:t>
+      </w:r>
+      <w:r>
+        <w:t xml:space="preserve">n concreto la enumeración de historias de usuario, de tareas, y generación de artefactos como sería el Sprint </w:t>
       </w:r>
       <w:proofErr w:type="spellStart"/>
       <w:r>
@@ -4944,7 +5325,7 @@
         <w:t>Excel</w:t>
       </w:r>
       <w:r>
-        <w:t xml:space="preserve"> que en un principio se generarían por el PLC del aerogenerador y nutrirían al motor CEP en cuestión.</w:t>
+        <w:t xml:space="preserve"> que en un principio se generarían por el PLC del aerogenerador y nutrirían al motor CEP.</w:t>
       </w:r>
     </w:p>
     <w:p>
@@ -4994,8 +5375,48 @@
       <w:r>
         <w:t>.</w:t>
       </w:r>
-      <w:bookmarkStart w:id="16" w:name="_GoBack"/>
-      <w:bookmarkEnd w:id="16"/>
+    </w:p>
+    <w:p>
+      <w:pPr>
+        <w:pStyle w:val="Prrafodelista"/>
+        <w:numPr>
+          <w:ilvl w:val="0"/>
+          <w:numId w:val="19"/>
+        </w:numPr>
+      </w:pPr>
+      <w:r>
+        <w:rPr>
+          <w:b/>
+        </w:rPr>
+        <w:t xml:space="preserve">Medit4CEP. </w:t>
+      </w:r>
+      <w:r>
+        <w:t xml:space="preserve"> Es una herramienta para la generación de código Esper EPL, a través de un editor gráfico. Esta aplicación sirve es una solución para acercar la tecnología de procesamiento de eventos complejos a cualquier usuario independientemente del nivel de </w:t>
+      </w:r>
+      <w:r>
+        <w:t xml:space="preserve">programación que posea, para que, de esta forma, se facilite la toma de decisiones </w:t>
+      </w:r>
+      <w:r>
+        <w:fldChar w:fldCharType="begin" w:fldLock="1"/>
+      </w:r>
+      <w:r>
+        <w:instrText>ADDIN CSL_CITATION { "citationItems" : [ { "id" : "ITEM-1", "itemData" : { "DOI" : "10.1016/j.knosys.2015.06.021", "ISSN" : "09507051", "author" : [ { "dropping-particle" : "", "family" : "Boubeta-Puig", "given" : "Juan", "non-dropping-particle" : "", "parse-names" : false, "suffix" : "" }, { "dropping-particle" : "", "family" : "Ortiz", "given" : "Guadalupe", "non-dropping-particle" : "", "parse-names" : false, "suffix" : "" }, { "dropping-particle" : "", "family" : "Medina-Bulo", "given" : "Inmaculada", "non-dropping-particle" : "", "parse-names" : false, "suffix" : "" } ], "container-title" : "Knowledge-Based Systems", "id" : "ITEM-1", "issued" : { "date-parts" : [ [ "2015", "11" ] ] }, "page" : "97-112", "title" : "MEdit4CEP: A model-driven solution for real-time decision making in SOA 2.0", "type" : "article-journal", "volume" : "89" }, "uris" : [ "http://www.mendeley.com/documents/?uuid=021e0e9c-302a-32c4-a41e-23ad4297168d" ] } ], "mendeley" : { "formattedCitation" : "[13]", "plainTextFormattedCitation" : "[13]", "previouslyFormattedCitation" : "[13]" }, "properties" : {  }, "schema" : "https://github.com/citation-style-language/schema/raw/master/csl-citation.json" }</w:instrText>
+      </w:r>
+      <w:r>
+        <w:fldChar w:fldCharType="separate"/>
+      </w:r>
+      <w:r>
+        <w:rPr>
+          <w:noProof/>
+        </w:rPr>
+        <w:t>[13]</w:t>
+      </w:r>
+      <w:r>
+        <w:fldChar w:fldCharType="end"/>
+      </w:r>
+      <w:r>
+        <w:t>.</w:t>
+      </w:r>
     </w:p>
     <w:p>
       <w:pPr>
@@ -5019,7 +5440,7 @@
       <w:pPr>
         <w:pStyle w:val="titulosegundo"/>
       </w:pPr>
-      <w:bookmarkStart w:id="17" w:name="_Toc505072743"/>
+      <w:bookmarkStart w:id="16" w:name="_Toc505761400"/>
       <w:bookmarkEnd w:id="12"/>
       <w:r>
         <w:lastRenderedPageBreak/>
@@ -5028,11 +5449,16 @@
       <w:r>
         <w:t>.</w:t>
       </w:r>
+      <w:bookmarkEnd w:id="16"/>
+    </w:p>
+    <w:p>
+      <w:r>
+        <w:t>En esta secc</w:t>
+      </w:r>
+      <w:bookmarkStart w:id="17" w:name="_GoBack"/>
       <w:bookmarkEnd w:id="17"/>
-    </w:p>
-    <w:p>
-      <w:r>
-        <w:t>En esta sección veremos todas las referencias bibliográficas que servirán como fuentes primarias para desarrollar en un primer momento. No obstante, puede que se vean incrementadas conforme avance el proyecto.</w:t>
+      <w:r>
+        <w:t>ión veremos todas las referencias bibliográficas que servirán como fuentes primarias para desarrollar en un primer momento. No obstante, puede que se vean incrementadas conforme avance el proyecto.</w:t>
       </w:r>
     </w:p>
     <w:p/>
@@ -5062,6 +5488,7 @@
         <w:rPr>
           <w:rFonts w:cs="Times New Roman"/>
           <w:noProof/>
+          <w:lang w:val="en-US"/>
         </w:rPr>
         <w:t>[1]</w:t>
       </w:r>
@@ -5069,6 +5496,7 @@
         <w:rPr>
           <w:rFonts w:cs="Times New Roman"/>
           <w:noProof/>
+          <w:lang w:val="en-US"/>
         </w:rPr>
         <w:tab/>
         <w:t xml:space="preserve">X. Zhao, H. Fan, H. Zhu, Z. Fu, and H. Fu, “The Design of the Internet of Things Solution for Food Supply Chain,” </w:t>
@@ -5079,93 +5507,9 @@
           <w:i/>
           <w:iCs/>
           <w:noProof/>
-        </w:rPr>
-        <w:t>Proc. 2015 Int. Conf. Educ. Manag. Inf. Med.</w:t>
-      </w:r>
-      <w:r>
-        <w:rPr>
-          <w:rFonts w:cs="Times New Roman"/>
-          <w:noProof/>
-        </w:rPr>
-        <w:t>, vol. 49, no. Emim, pp. 314–318, 2015.</w:t>
-      </w:r>
-    </w:p>
-    <w:p>
-      <w:pPr>
-        <w:autoSpaceDE w:val="0"/>
-        <w:adjustRightInd w:val="0"/>
-        <w:ind w:left="640" w:hanging="640"/>
-        <w:rPr>
-          <w:rFonts w:cs="Times New Roman"/>
-          <w:noProof/>
-        </w:rPr>
-      </w:pPr>
-      <w:r>
-        <w:rPr>
-          <w:rFonts w:cs="Times New Roman"/>
-          <w:noProof/>
-        </w:rPr>
-        <w:t>[2]</w:t>
-      </w:r>
-      <w:r>
-        <w:rPr>
-          <w:rFonts w:cs="Times New Roman"/>
-          <w:noProof/>
-        </w:rPr>
-        <w:tab/>
-        <w:t>M. Antonio and R. Borja Díaz, “Energía eólica,” vol. 1, pp. 54–57, 2013.</w:t>
-      </w:r>
-    </w:p>
-    <w:p>
-      <w:pPr>
-        <w:autoSpaceDE w:val="0"/>
-        <w:adjustRightInd w:val="0"/>
-        <w:ind w:left="640" w:hanging="640"/>
-        <w:rPr>
-          <w:rFonts w:cs="Times New Roman"/>
-          <w:noProof/>
-        </w:rPr>
-      </w:pPr>
-      <w:r>
-        <w:rPr>
-          <w:rFonts w:cs="Times New Roman"/>
-          <w:noProof/>
-        </w:rPr>
-        <w:t>[3]</w:t>
-      </w:r>
-      <w:r>
-        <w:rPr>
-          <w:rFonts w:cs="Times New Roman"/>
-          <w:noProof/>
-        </w:rPr>
-        <w:tab/>
-        <w:t>IBM, “Business Rules Management System | IBM Digital Business Automation.” [Online]. Available: https://www.ibm.com/cloud/automation-software/business-decision. [Accessed: 29-Jan-2018].</w:t>
-      </w:r>
-    </w:p>
-    <w:p>
-      <w:pPr>
-        <w:autoSpaceDE w:val="0"/>
-        <w:adjustRightInd w:val="0"/>
-        <w:ind w:left="640" w:hanging="640"/>
-        <w:rPr>
-          <w:rFonts w:cs="Times New Roman"/>
-          <w:noProof/>
-        </w:rPr>
-      </w:pPr>
-      <w:r>
-        <w:rPr>
-          <w:rFonts w:cs="Times New Roman"/>
-          <w:noProof/>
-        </w:rPr>
-        <w:t>[4]</w:t>
-      </w:r>
-      <w:r>
-        <w:rPr>
-          <w:rFonts w:cs="Times New Roman"/>
-          <w:noProof/>
-        </w:rPr>
-        <w:tab/>
-        <w:t xml:space="preserve">P. Russom, “Big data analytics,” </w:t>
+          <w:lang w:val="en-US"/>
+        </w:rPr>
+        <w:t xml:space="preserve">Proc. 2015 Int. </w:t>
       </w:r>
       <w:r>
         <w:rPr>
@@ -5174,14 +5518,14 @@
           <w:iCs/>
           <w:noProof/>
         </w:rPr>
-        <w:t>TDWI Best Pract. Rep.</w:t>
+        <w:t>Conf. Educ. Manag. Inf. Med.</w:t>
       </w:r>
       <w:r>
         <w:rPr>
           <w:rFonts w:cs="Times New Roman"/>
           <w:noProof/>
         </w:rPr>
-        <w:t>, pp. 1–35, 2011.</w:t>
+        <w:t>, vol. 49, no. Emim, pp. 314–318, 2015.</w:t>
       </w:r>
     </w:p>
     <w:p>
@@ -5199,7 +5543,7 @@
           <w:rFonts w:cs="Times New Roman"/>
           <w:noProof/>
         </w:rPr>
-        <w:t>[5]</w:t>
+        <w:t>[2]</w:t>
       </w:r>
       <w:r>
         <w:rPr>
@@ -5207,7 +5551,65 @@
           <w:noProof/>
         </w:rPr>
         <w:tab/>
-        <w:t xml:space="preserve">M. Döhring </w:t>
+        <w:t>M. Antonio and R. Borja Díaz, “Energía eólica,” vol. 1, pp. 54–57, 2013.</w:t>
+      </w:r>
+    </w:p>
+    <w:p>
+      <w:pPr>
+        <w:autoSpaceDE w:val="0"/>
+        <w:adjustRightInd w:val="0"/>
+        <w:ind w:left="640" w:hanging="640"/>
+        <w:rPr>
+          <w:rFonts w:cs="Times New Roman"/>
+          <w:noProof/>
+          <w:lang w:val="en-US"/>
+        </w:rPr>
+      </w:pPr>
+      <w:r>
+        <w:rPr>
+          <w:rFonts w:cs="Times New Roman"/>
+          <w:noProof/>
+          <w:lang w:val="en-US"/>
+        </w:rPr>
+        <w:t>[3]</w:t>
+      </w:r>
+      <w:r>
+        <w:rPr>
+          <w:rFonts w:cs="Times New Roman"/>
+          <w:noProof/>
+          <w:lang w:val="en-US"/>
+        </w:rPr>
+        <w:tab/>
+        <w:t>IBM, “Business Rules Management System | IBM Digital Business Automation.” [Online]. Available: https://www.ibm.com/cloud/automation-software/business-decision. [Accessed: 29-Jan-2018].</w:t>
+      </w:r>
+    </w:p>
+    <w:p>
+      <w:pPr>
+        <w:autoSpaceDE w:val="0"/>
+        <w:adjustRightInd w:val="0"/>
+        <w:ind w:left="640" w:hanging="640"/>
+        <w:rPr>
+          <w:rFonts w:cs="Times New Roman"/>
+          <w:noProof/>
+          <w:lang w:val="en-US"/>
+        </w:rPr>
+      </w:pPr>
+      <w:r>
+        <w:rPr>
+          <w:rFonts w:cs="Times New Roman"/>
+          <w:noProof/>
+          <w:lang w:val="en-US"/>
+        </w:rPr>
+        <w:t>[4]</w:t>
+      </w:r>
+      <w:r>
+        <w:rPr>
+          <w:rFonts w:cs="Times New Roman"/>
+          <w:noProof/>
+          <w:lang w:val="en-US"/>
+        </w:rPr>
+        <w:tab/>
+        <w:t xml:space="preserve">P. Russom, “Big data analytics,” </w:t>
       </w:r>
       <w:r>
         <w:rPr>
@@ -5215,15 +5617,46 @@
           <w:i/>
           <w:iCs/>
           <w:noProof/>
-        </w:rPr>
-        <w:t>et al.</w:t>
+          <w:lang w:val="en-US"/>
+        </w:rPr>
+        <w:t>TDWI Best Pract. Rep.</w:t>
       </w:r>
       <w:r>
         <w:rPr>
           <w:rFonts w:cs="Times New Roman"/>
           <w:noProof/>
-        </w:rPr>
-        <w:t xml:space="preserve">, “The convergence of workflows, business rules and complex events: Defining a reference architecture and approaching realization challenges,” </w:t>
+          <w:lang w:val="en-US"/>
+        </w:rPr>
+        <w:t>, pp. 1–35, 2011.</w:t>
+      </w:r>
+    </w:p>
+    <w:p>
+      <w:pPr>
+        <w:autoSpaceDE w:val="0"/>
+        <w:adjustRightInd w:val="0"/>
+        <w:ind w:left="640" w:hanging="640"/>
+        <w:rPr>
+          <w:rFonts w:cs="Times New Roman"/>
+          <w:noProof/>
+          <w:lang w:val="en-US"/>
+        </w:rPr>
+      </w:pPr>
+      <w:r>
+        <w:rPr>
+          <w:rFonts w:cs="Times New Roman"/>
+          <w:noProof/>
+          <w:lang w:val="en-US"/>
+        </w:rPr>
+        <w:t>[5]</w:t>
+      </w:r>
+      <w:r>
+        <w:rPr>
+          <w:rFonts w:cs="Times New Roman"/>
+          <w:noProof/>
+          <w:lang w:val="en-US"/>
+        </w:rPr>
+        <w:tab/>
+        <w:t xml:space="preserve">M. Döhring </w:t>
       </w:r>
       <w:r>
         <w:rPr>
@@ -5231,67 +5664,17 @@
           <w:i/>
           <w:iCs/>
           <w:noProof/>
-        </w:rPr>
-        <w:t>ICEIS 2010 - Proc. 12th Int. Conf. Enterp. Inf. Syst.</w:t>
+          <w:lang w:val="en-US"/>
+        </w:rPr>
+        <w:t>et al.</w:t>
       </w:r>
       <w:r>
         <w:rPr>
           <w:rFonts w:cs="Times New Roman"/>
           <w:noProof/>
-        </w:rPr>
-        <w:t>, vol. 3 ISAS, no. January 2010, pp. 338–343, 2010.</w:t>
-      </w:r>
-    </w:p>
-    <w:p>
-      <w:pPr>
-        <w:autoSpaceDE w:val="0"/>
-        <w:adjustRightInd w:val="0"/>
-        <w:ind w:left="640" w:hanging="640"/>
-        <w:rPr>
-          <w:rFonts w:cs="Times New Roman"/>
-          <w:noProof/>
-        </w:rPr>
-      </w:pPr>
-      <w:r>
-        <w:rPr>
-          <w:rFonts w:cs="Times New Roman"/>
-          <w:noProof/>
-        </w:rPr>
-        <w:t>[6]</w:t>
-      </w:r>
-      <w:r>
-        <w:rPr>
-          <w:rFonts w:cs="Times New Roman"/>
-          <w:noProof/>
-        </w:rPr>
-        <w:tab/>
-        <w:t>J. Boubeta, “Model-Driven Development of Domain-Specific Interfaces for Complex Event Processing in Service-Oriented Architectures.,” p. 223, 2014.</w:t>
-      </w:r>
-    </w:p>
-    <w:p>
-      <w:pPr>
-        <w:autoSpaceDE w:val="0"/>
-        <w:adjustRightInd w:val="0"/>
-        <w:ind w:left="640" w:hanging="640"/>
-        <w:rPr>
-          <w:rFonts w:cs="Times New Roman"/>
-          <w:noProof/>
-        </w:rPr>
-      </w:pPr>
-      <w:r>
-        <w:rPr>
-          <w:rFonts w:cs="Times New Roman"/>
-          <w:noProof/>
-        </w:rPr>
-        <w:t>[7]</w:t>
-      </w:r>
-      <w:r>
-        <w:rPr>
-          <w:rFonts w:cs="Times New Roman"/>
-          <w:noProof/>
-        </w:rPr>
-        <w:tab/>
-        <w:t xml:space="preserve">R. Pressman, </w:t>
+          <w:lang w:val="en-US"/>
+        </w:rPr>
+        <w:t xml:space="preserve">, “The convergence of workflows, business rules and complex events: Defining a reference architecture and approaching realization challenges,” </w:t>
       </w:r>
       <w:r>
         <w:rPr>
@@ -5299,15 +5682,17 @@
           <w:i/>
           <w:iCs/>
           <w:noProof/>
-        </w:rPr>
-        <w:t>Ingeniería Del Software, un enfoque práctico</w:t>
+          <w:lang w:val="en-US"/>
+        </w:rPr>
+        <w:t>ICEIS 2010 - Proc. 12th Int. Conf. Enterp. Inf. Syst.</w:t>
       </w:r>
       <w:r>
         <w:rPr>
           <w:rFonts w:cs="Times New Roman"/>
           <w:noProof/>
-        </w:rPr>
-        <w:t>. 2012.</w:t>
+          <w:lang w:val="en-US"/>
+        </w:rPr>
+        <w:t>, vol. 3 ISAS, no. January 2010, pp. 338–343, 2010.</w:t>
       </w:r>
     </w:p>
     <w:p>
@@ -5318,22 +5703,83 @@
         <w:rPr>
           <w:rFonts w:cs="Times New Roman"/>
           <w:noProof/>
+          <w:lang w:val="en-US"/>
         </w:rPr>
       </w:pPr>
       <w:r>
         <w:rPr>
           <w:rFonts w:cs="Times New Roman"/>
           <w:noProof/>
-        </w:rPr>
-        <w:t>[8]</w:t>
+          <w:lang w:val="en-US"/>
+        </w:rPr>
+        <w:t>[6]</w:t>
       </w:r>
       <w:r>
         <w:rPr>
           <w:rFonts w:cs="Times New Roman"/>
           <w:noProof/>
+          <w:lang w:val="en-US"/>
         </w:rPr>
         <w:tab/>
-        <w:t xml:space="preserve">AENOR, </w:t>
+      </w:r>
+      <w:r>
+        <w:rPr>
+          <w:rFonts w:cs="Times New Roman"/>
+          <w:noProof/>
+          <w:lang w:val="en-US"/>
+        </w:rPr>
+        <w:t xml:space="preserve">Tesis doctoral, </w:t>
+      </w:r>
+      <w:r>
+        <w:rPr>
+          <w:rFonts w:cs="Times New Roman"/>
+          <w:noProof/>
+          <w:lang w:val="en-US"/>
+        </w:rPr>
+        <w:t>J. Boubeta</w:t>
+      </w:r>
+      <w:r>
+        <w:rPr>
+          <w:rFonts w:cs="Times New Roman"/>
+          <w:noProof/>
+          <w:lang w:val="en-US"/>
+        </w:rPr>
+        <w:t>, Universidad de Cádiz.</w:t>
+      </w:r>
+      <w:r>
+        <w:rPr>
+          <w:rFonts w:cs="Times New Roman"/>
+          <w:noProof/>
+          <w:lang w:val="en-US"/>
+        </w:rPr>
+        <w:t xml:space="preserve"> “Model-Driven Development of Domain-Specific Interfaces for Complex Event Processing in Service-Oriented Architectures.,” p. 223, 2014.</w:t>
+      </w:r>
+    </w:p>
+    <w:p>
+      <w:pPr>
+        <w:autoSpaceDE w:val="0"/>
+        <w:adjustRightInd w:val="0"/>
+        <w:ind w:left="640" w:hanging="640"/>
+        <w:rPr>
+          <w:rFonts w:cs="Times New Roman"/>
+          <w:noProof/>
+          <w:lang w:val="en-US"/>
+        </w:rPr>
+      </w:pPr>
+      <w:r>
+        <w:rPr>
+          <w:rFonts w:cs="Times New Roman"/>
+          <w:noProof/>
+        </w:rPr>
+        <w:t>[7]</w:t>
+      </w:r>
+      <w:r>
+        <w:rPr>
+          <w:rFonts w:cs="Times New Roman"/>
+          <w:noProof/>
+        </w:rPr>
+        <w:tab/>
+        <w:t xml:space="preserve">R. Pressman, </w:t>
       </w:r>
       <w:r>
         <w:rPr>
@@ -5342,14 +5788,22 @@
           <w:iCs/>
           <w:noProof/>
         </w:rPr>
-        <w:t>ISO-IEC 25010</w:t>
+        <w:t>Ingeniería Del Software, un enfoque práctico</w:t>
       </w:r>
       <w:r>
         <w:rPr>
           <w:rFonts w:cs="Times New Roman"/>
           <w:noProof/>
         </w:rPr>
-        <w:t>. Ginebra, 2011.</w:t>
+        <w:t xml:space="preserve">. </w:t>
+      </w:r>
+      <w:r>
+        <w:rPr>
+          <w:rFonts w:cs="Times New Roman"/>
+          <w:noProof/>
+          <w:lang w:val="en-US"/>
+        </w:rPr>
+        <w:t>2012.</w:t>
       </w:r>
     </w:p>
     <w:p>
@@ -5360,22 +5814,43 @@
         <w:rPr>
           <w:rFonts w:cs="Times New Roman"/>
           <w:noProof/>
+          <w:lang w:val="en-US"/>
         </w:rPr>
       </w:pPr>
       <w:r>
         <w:rPr>
           <w:rFonts w:cs="Times New Roman"/>
           <w:noProof/>
-        </w:rPr>
-        <w:t>[9]</w:t>
+          <w:lang w:val="en-US"/>
+        </w:rPr>
+        <w:t>[8]</w:t>
       </w:r>
       <w:r>
         <w:rPr>
           <w:rFonts w:cs="Times New Roman"/>
           <w:noProof/>
+          <w:lang w:val="en-US"/>
         </w:rPr>
         <w:tab/>
-        <w:t>Eclipse, “Eclipse - The Eclipse Foundation open source community website.” [Online]. Available: https://www.eclipse.org/. [Accessed: 29-Jan-2018].</w:t>
+        <w:t xml:space="preserve">AENOR, </w:t>
+      </w:r>
+      <w:r>
+        <w:rPr>
+          <w:rFonts w:cs="Times New Roman"/>
+          <w:i/>
+          <w:iCs/>
+          <w:noProof/>
+          <w:lang w:val="en-US"/>
+        </w:rPr>
+        <w:t>ISO-IEC 25010</w:t>
+      </w:r>
+      <w:r>
+        <w:rPr>
+          <w:rFonts w:cs="Times New Roman"/>
+          <w:noProof/>
+          <w:lang w:val="en-US"/>
+        </w:rPr>
+        <w:t>. Ginebra, 2011.</w:t>
       </w:r>
     </w:p>
     <w:p>
@@ -5386,22 +5861,25 @@
         <w:rPr>
           <w:rFonts w:cs="Times New Roman"/>
           <w:noProof/>
+          <w:lang w:val="en-US"/>
         </w:rPr>
       </w:pPr>
       <w:r>
         <w:rPr>
           <w:rFonts w:cs="Times New Roman"/>
           <w:noProof/>
-        </w:rPr>
-        <w:t>[10]</w:t>
+          <w:lang w:val="en-US"/>
+        </w:rPr>
+        <w:t>[9]</w:t>
       </w:r>
       <w:r>
         <w:rPr>
           <w:rFonts w:cs="Times New Roman"/>
           <w:noProof/>
+          <w:lang w:val="en-US"/>
         </w:rPr>
         <w:tab/>
-        <w:t>Eclipse Egit, “EGit.” [Online]. Available: http://www.eclipse.org/egit/. [Accessed: 29-Jan-2018].</w:t>
+        <w:t>Eclipse, “Eclipse - The Eclipse Foundation open source community website.” [Online]. Available: https://www.eclipse.org/. [Accessed: 29-Jan-2018].</w:t>
       </w:r>
     </w:p>
     <w:p>
@@ -5412,22 +5890,25 @@
         <w:rPr>
           <w:rFonts w:cs="Times New Roman"/>
           <w:noProof/>
+          <w:lang w:val="en-US"/>
         </w:rPr>
       </w:pPr>
       <w:r>
         <w:rPr>
           <w:rFonts w:cs="Times New Roman"/>
           <w:noProof/>
-        </w:rPr>
-        <w:t>[11]</w:t>
+          <w:lang w:val="en-US"/>
+        </w:rPr>
+        <w:t>[10]</w:t>
       </w:r>
       <w:r>
         <w:rPr>
           <w:rFonts w:cs="Times New Roman"/>
           <w:noProof/>
+          <w:lang w:val="en-US"/>
         </w:rPr>
         <w:tab/>
-        <w:t>MuleSoft, “Anypoint Studio // Documentación de MuleSoft.” [Online]. Available: https://docs.mulesoft.com/anypoint-studio/v/6/. [Accessed: 29-Jan-2018].</w:t>
+        <w:t>Eclipse Egit, “EGit.” [Online]. Available: http://www.eclipse.org/egit/. [Accessed: 29-Jan-2018].</w:t>
       </w:r>
     </w:p>
     <w:p>
@@ -5438,25 +5919,109 @@
         <w:rPr>
           <w:rFonts w:cs="Times New Roman"/>
           <w:noProof/>
+          <w:lang w:val="en-US"/>
         </w:rPr>
       </w:pPr>
       <w:r>
         <w:rPr>
           <w:rFonts w:cs="Times New Roman"/>
           <w:noProof/>
-        </w:rPr>
-        <w:t>[12]</w:t>
+          <w:lang w:val="en-US"/>
+        </w:rPr>
+        <w:t>[11]</w:t>
       </w:r>
       <w:r>
         <w:rPr>
           <w:rFonts w:cs="Times New Roman"/>
           <w:noProof/>
+          <w:lang w:val="en-US"/>
+        </w:rPr>
+        <w:tab/>
+        <w:t>MuleSoft, “Anypoint Studio // Documentación de MuleSoft.” [Online]. Available: https://docs.mulesoft.com/anypoint-studio/v/6/. [Accessed: 29-Jan-2018].</w:t>
+      </w:r>
+    </w:p>
+    <w:p>
+      <w:pPr>
+        <w:autoSpaceDE w:val="0"/>
+        <w:adjustRightInd w:val="0"/>
+        <w:ind w:left="640" w:hanging="640"/>
+        <w:rPr>
+          <w:rFonts w:cs="Times New Roman"/>
+          <w:noProof/>
+          <w:lang w:val="en-US"/>
+        </w:rPr>
+      </w:pPr>
+      <w:r>
+        <w:rPr>
+          <w:rFonts w:cs="Times New Roman"/>
+          <w:noProof/>
+          <w:lang w:val="en-US"/>
+        </w:rPr>
+        <w:t>[12]</w:t>
+      </w:r>
+      <w:r>
+        <w:rPr>
+          <w:rFonts w:cs="Times New Roman"/>
+          <w:noProof/>
+          <w:lang w:val="en-US"/>
         </w:rPr>
         <w:tab/>
         <w:t>EsperTech, “Esper - EsperTech.” [Online]. Available: http://www.espertech.com/esper/. [Accessed: 29-Jan-2018].</w:t>
       </w:r>
     </w:p>
     <w:p>
+      <w:pPr>
+        <w:autoSpaceDE w:val="0"/>
+        <w:adjustRightInd w:val="0"/>
+        <w:ind w:left="640" w:hanging="640"/>
+        <w:rPr>
+          <w:rFonts w:cs="Times New Roman"/>
+          <w:noProof/>
+          <w:lang w:val="en-US"/>
+        </w:rPr>
+      </w:pPr>
+      <w:r>
+        <w:rPr>
+          <w:rFonts w:cs="Times New Roman"/>
+          <w:noProof/>
+          <w:lang w:val="en-US"/>
+        </w:rPr>
+        <w:t>[13]</w:t>
+      </w:r>
+      <w:r>
+        <w:rPr>
+          <w:rFonts w:cs="Times New Roman"/>
+          <w:noProof/>
+          <w:lang w:val="en-US"/>
+        </w:rPr>
+        <w:tab/>
+        <w:t xml:space="preserve">J. Boubeta-Puig, G. Ortiz, and I. Medina-Bulo, “MEdit4CEP: A model-driven solution for real-time decision making in SOA 2.0,” </w:t>
+      </w:r>
+      <w:r>
+        <w:rPr>
+          <w:rFonts w:cs="Times New Roman"/>
+          <w:i/>
+          <w:iCs/>
+          <w:noProof/>
+          <w:lang w:val="en-US"/>
+        </w:rPr>
+        <w:t>Knowledge-Based Syst.</w:t>
+      </w:r>
+      <w:r>
+        <w:rPr>
+          <w:rFonts w:cs="Times New Roman"/>
+          <w:noProof/>
+          <w:lang w:val="en-US"/>
+        </w:rPr>
+        <w:t>, vol. 89, pp. 97–112, Nov. 2015.</w:t>
+      </w:r>
+    </w:p>
+    <w:p>
+      <w:pPr>
+        <w:rPr>
+          <w:lang w:val="en-US"/>
+        </w:rPr>
+      </w:pPr>
       <w:r>
         <w:fldChar w:fldCharType="end"/>
       </w:r>
@@ -5466,34 +6031,17 @@
         <w:spacing w:line="240" w:lineRule="auto"/>
         <w:ind w:firstLine="0"/>
         <w:jc w:val="left"/>
-      </w:pPr>
-      <w:r>
-        <w:br w:type="page"/>
-      </w:r>
-    </w:p>
-    <w:p>
-      <w:pPr>
-        <w:pStyle w:val="titulosegundo"/>
-      </w:pPr>
-      <w:bookmarkStart w:id="18" w:name="_Toc505072744"/>
-      <w:r>
-        <w:lastRenderedPageBreak/>
-        <w:t>C</w:t>
-      </w:r>
-      <w:r>
-        <w:t>ONTRATO DE PROPIEDAD INTELECTUAL (si lo hubiera)</w:t>
-      </w:r>
-      <w:bookmarkEnd w:id="18"/>
-    </w:p>
-    <w:p/>
-    <w:p>
-      <w:r>
-        <w:t>¡Por determinar!</w:t>
-      </w:r>
+        <w:rPr>
+          <w:lang w:val="en-US"/>
+        </w:rPr>
+      </w:pPr>
     </w:p>
     <w:sectPr>
+      <w:footerReference w:type="default" r:id="rId15"/>
+      <w:footerReference w:type="first" r:id="rId16"/>
       <w:pgSz w:w="11906" w:h="16838"/>
       <w:pgMar w:top="1134" w:right="1134" w:bottom="1134" w:left="1134" w:header="720" w:footer="720" w:gutter="0"/>
+      <w:pgNumType w:start="1"/>
       <w:cols w:space="720"/>
       <w:titlePg/>
     </w:sectPr>
@@ -5522,9 +6070,19 @@
 
 <file path=word/footer1.xml><?xml version="1.0" encoding="utf-8"?>
 <w:ftr xmlns:wpc="http://schemas.microsoft.com/office/word/2010/wordprocessingCanvas" xmlns:cx="http://schemas.microsoft.com/office/drawing/2014/chartex" xmlns:cx1="http://schemas.microsoft.com/office/drawing/2015/9/8/chartex" xmlns:cx2="http://schemas.microsoft.com/office/drawing/2015/10/21/chartex" xmlns:cx3="http://schemas.microsoft.com/office/drawing/2016/5/9/chartex" xmlns:cx4="http://schemas.microsoft.com/office/drawing/2016/5/10/chartex" xmlns:cx5="http://schemas.microsoft.com/office/drawing/2016/5/11/chartex" xmlns:cx6="http://schemas.microsoft.com/office/drawing/2016/5/12/chartex" xmlns:cx7="http://schemas.microsoft.com/office/drawing/2016/5/13/chartex" xmlns:cx8="http://schemas.microsoft.com/office/drawing/2016/5/14/chartex" xmlns:mc="http://schemas.openxmlformats.org/markup-compatibility/2006" xmlns:aink="http://schemas.microsoft.com/office/drawing/2016/ink" xmlns:am3d="http://schemas.microsoft.com/office/drawing/2017/model3d" xmlns:o="urn:schemas-microsoft-com:office:office" xmlns:r="http://schemas.openxmlformats.org/officeDocument/2006/relationships" xmlns:m="http://schemas.openxmlformats.org/officeDocument/2006/math" xmlns:v="urn:schemas-microsoft-com:vml" xmlns:wp14="http://schemas.microsoft.com/office/word/2010/wordprocessingDrawing" xmlns:wp="http://schemas.openxmlformats.org/drawingml/2006/wordprocessingDrawing" xmlns:w10="urn:schemas-microsoft-com:office:word" xmlns:w="http://schemas.openxmlformats.org/wordprocessingml/2006/main" xmlns:w14="http://schemas.microsoft.com/office/word/2010/wordml" xmlns:w15="http://schemas.microsoft.com/office/word/2012/wordml" xmlns:w16cid="http://schemas.microsoft.com/office/word/2016/wordml/cid" xmlns:w16se="http://schemas.microsoft.com/office/word/2015/wordml/symex" xmlns:wpg="http://schemas.microsoft.com/office/word/2010/wordprocessingGroup" xmlns:wpi="http://schemas.microsoft.com/office/word/2010/wordprocessingInk" xmlns:wne="http://schemas.microsoft.com/office/word/2006/wordml" xmlns:wps="http://schemas.microsoft.com/office/word/2010/wordprocessingShape" mc:Ignorable="w14 w15 w16se w16cid wp14">
+  <w:p>
+    <w:pPr>
+      <w:pStyle w:val="Piedepgina"/>
+    </w:pPr>
+  </w:p>
+</w:ftr>
+</file>
+
+<file path=word/footer2.xml><?xml version="1.0" encoding="utf-8"?>
+<w:ftr xmlns:wpc="http://schemas.microsoft.com/office/word/2010/wordprocessingCanvas" xmlns:cx="http://schemas.microsoft.com/office/drawing/2014/chartex" xmlns:cx1="http://schemas.microsoft.com/office/drawing/2015/9/8/chartex" xmlns:cx2="http://schemas.microsoft.com/office/drawing/2015/10/21/chartex" xmlns:cx3="http://schemas.microsoft.com/office/drawing/2016/5/9/chartex" xmlns:cx4="http://schemas.microsoft.com/office/drawing/2016/5/10/chartex" xmlns:cx5="http://schemas.microsoft.com/office/drawing/2016/5/11/chartex" xmlns:cx6="http://schemas.microsoft.com/office/drawing/2016/5/12/chartex" xmlns:cx7="http://schemas.microsoft.com/office/drawing/2016/5/13/chartex" xmlns:cx8="http://schemas.microsoft.com/office/drawing/2016/5/14/chartex" xmlns:mc="http://schemas.openxmlformats.org/markup-compatibility/2006" xmlns:aink="http://schemas.microsoft.com/office/drawing/2016/ink" xmlns:am3d="http://schemas.microsoft.com/office/drawing/2017/model3d" xmlns:o="urn:schemas-microsoft-com:office:office" xmlns:r="http://schemas.openxmlformats.org/officeDocument/2006/relationships" xmlns:m="http://schemas.openxmlformats.org/officeDocument/2006/math" xmlns:v="urn:schemas-microsoft-com:vml" xmlns:wp14="http://schemas.microsoft.com/office/word/2010/wordprocessingDrawing" xmlns:wp="http://schemas.openxmlformats.org/drawingml/2006/wordprocessingDrawing" xmlns:w10="urn:schemas-microsoft-com:office:word" xmlns:w="http://schemas.openxmlformats.org/wordprocessingml/2006/main" xmlns:w14="http://schemas.microsoft.com/office/word/2010/wordml" xmlns:w15="http://schemas.microsoft.com/office/word/2012/wordml" xmlns:w16cid="http://schemas.microsoft.com/office/word/2016/wordml/cid" xmlns:w16se="http://schemas.microsoft.com/office/word/2015/wordml/symex" xmlns:wpg="http://schemas.microsoft.com/office/word/2010/wordprocessingGroup" xmlns:wpi="http://schemas.microsoft.com/office/word/2010/wordprocessingInk" xmlns:wne="http://schemas.microsoft.com/office/word/2006/wordml" xmlns:wps="http://schemas.microsoft.com/office/word/2010/wordprocessingShape" mc:Ignorable="w14 w15 w16se w16cid wp14">
   <w:sdt>
     <w:sdtPr>
-      <w:id w:val="352080184"/>
+      <w:id w:val="654338520"/>
       <w:docPartObj>
         <w:docPartGallery w:val="Page Numbers (Bottom of Page)"/>
         <w:docPartUnique/>
@@ -5550,7 +6108,53 @@
           <w:rPr>
             <w:noProof/>
           </w:rPr>
-          <w:t>13</w:t>
+          <w:t>9</w:t>
+        </w:r>
+        <w:r>
+          <w:fldChar w:fldCharType="end"/>
+        </w:r>
+      </w:p>
+    </w:sdtContent>
+  </w:sdt>
+  <w:p>
+    <w:pPr>
+      <w:pStyle w:val="Piedepgina"/>
+    </w:pPr>
+  </w:p>
+</w:ftr>
+</file>
+
+<file path=word/footer3.xml><?xml version="1.0" encoding="utf-8"?>
+<w:ftr xmlns:wpc="http://schemas.microsoft.com/office/word/2010/wordprocessingCanvas" xmlns:cx="http://schemas.microsoft.com/office/drawing/2014/chartex" xmlns:cx1="http://schemas.microsoft.com/office/drawing/2015/9/8/chartex" xmlns:cx2="http://schemas.microsoft.com/office/drawing/2015/10/21/chartex" xmlns:cx3="http://schemas.microsoft.com/office/drawing/2016/5/9/chartex" xmlns:cx4="http://schemas.microsoft.com/office/drawing/2016/5/10/chartex" xmlns:cx5="http://schemas.microsoft.com/office/drawing/2016/5/11/chartex" xmlns:cx6="http://schemas.microsoft.com/office/drawing/2016/5/12/chartex" xmlns:cx7="http://schemas.microsoft.com/office/drawing/2016/5/13/chartex" xmlns:cx8="http://schemas.microsoft.com/office/drawing/2016/5/14/chartex" xmlns:mc="http://schemas.openxmlformats.org/markup-compatibility/2006" xmlns:aink="http://schemas.microsoft.com/office/drawing/2016/ink" xmlns:am3d="http://schemas.microsoft.com/office/drawing/2017/model3d" xmlns:o="urn:schemas-microsoft-com:office:office" xmlns:r="http://schemas.openxmlformats.org/officeDocument/2006/relationships" xmlns:m="http://schemas.openxmlformats.org/officeDocument/2006/math" xmlns:v="urn:schemas-microsoft-com:vml" xmlns:wp14="http://schemas.microsoft.com/office/word/2010/wordprocessingDrawing" xmlns:wp="http://schemas.openxmlformats.org/drawingml/2006/wordprocessingDrawing" xmlns:w10="urn:schemas-microsoft-com:office:word" xmlns:w="http://schemas.openxmlformats.org/wordprocessingml/2006/main" xmlns:w14="http://schemas.microsoft.com/office/word/2010/wordml" xmlns:w15="http://schemas.microsoft.com/office/word/2012/wordml" xmlns:w16cid="http://schemas.microsoft.com/office/word/2016/wordml/cid" xmlns:w16se="http://schemas.microsoft.com/office/word/2015/wordml/symex" xmlns:wpg="http://schemas.microsoft.com/office/word/2010/wordprocessingGroup" xmlns:wpi="http://schemas.microsoft.com/office/word/2010/wordprocessingInk" xmlns:wne="http://schemas.microsoft.com/office/word/2006/wordml" xmlns:wps="http://schemas.microsoft.com/office/word/2010/wordprocessingShape" mc:Ignorable="w14 w15 w16se w16cid wp14">
+  <w:sdt>
+    <w:sdtPr>
+      <w:id w:val="623589710"/>
+      <w:docPartObj>
+        <w:docPartGallery w:val="Page Numbers (Bottom of Page)"/>
+        <w:docPartUnique/>
+      </w:docPartObj>
+    </w:sdtPr>
+    <w:sdtEndPr/>
+    <w:sdtContent>
+      <w:p>
+        <w:pPr>
+          <w:pStyle w:val="Piedepgina"/>
+          <w:jc w:val="right"/>
+        </w:pPr>
+        <w:r>
+          <w:fldChar w:fldCharType="begin"/>
+        </w:r>
+        <w:r>
+          <w:instrText>PAGE   \* MERGEFORMAT</w:instrText>
+        </w:r>
+        <w:r>
+          <w:fldChar w:fldCharType="separate"/>
+        </w:r>
+        <w:r>
+          <w:rPr>
+            <w:noProof/>
+          </w:rPr>
+          <w:t>1</w:t>
         </w:r>
         <w:r>
           <w:fldChar w:fldCharType="end"/>
@@ -7542,6 +8146,92 @@
     </w:lvl>
   </w:abstractNum>
   <w:abstractNum w:abstractNumId="19" w15:restartNumberingAfterBreak="0">
+    <w:nsid w:val="795E602C"/>
+    <w:multiLevelType w:val="hybridMultilevel"/>
+    <w:tmpl w:val="8C924E08"/>
+    <w:lvl w:ilvl="0" w:tplc="0C0A000F">
+      <w:start w:val="1"/>
+      <w:numFmt w:val="decimal"/>
+      <w:lvlText w:val="%1."/>
+      <w:lvlJc w:val="left"/>
+      <w:pPr>
+        <w:ind w:left="720" w:hanging="360"/>
+      </w:pPr>
+    </w:lvl>
+    <w:lvl w:ilvl="1" w:tplc="0C0A0019" w:tentative="1">
+      <w:start w:val="1"/>
+      <w:numFmt w:val="lowerLetter"/>
+      <w:lvlText w:val="%2."/>
+      <w:lvlJc w:val="left"/>
+      <w:pPr>
+        <w:ind w:left="1440" w:hanging="360"/>
+      </w:pPr>
+    </w:lvl>
+    <w:lvl w:ilvl="2" w:tplc="0C0A001B" w:tentative="1">
+      <w:start w:val="1"/>
+      <w:numFmt w:val="lowerRoman"/>
+      <w:lvlText w:val="%3."/>
+      <w:lvlJc w:val="right"/>
+      <w:pPr>
+        <w:ind w:left="2160" w:hanging="180"/>
+      </w:pPr>
+    </w:lvl>
+    <w:lvl w:ilvl="3" w:tplc="0C0A000F" w:tentative="1">
+      <w:start w:val="1"/>
+      <w:numFmt w:val="decimal"/>
+      <w:lvlText w:val="%4."/>
+      <w:lvlJc w:val="left"/>
+      <w:pPr>
+        <w:ind w:left="2880" w:hanging="360"/>
+      </w:pPr>
+    </w:lvl>
+    <w:lvl w:ilvl="4" w:tplc="0C0A0019" w:tentative="1">
+      <w:start w:val="1"/>
+      <w:numFmt w:val="lowerLetter"/>
+      <w:lvlText w:val="%5."/>
+      <w:lvlJc w:val="left"/>
+      <w:pPr>
+        <w:ind w:left="3600" w:hanging="360"/>
+      </w:pPr>
+    </w:lvl>
+    <w:lvl w:ilvl="5" w:tplc="0C0A001B" w:tentative="1">
+      <w:start w:val="1"/>
+      <w:numFmt w:val="lowerRoman"/>
+      <w:lvlText w:val="%6."/>
+      <w:lvlJc w:val="right"/>
+      <w:pPr>
+        <w:ind w:left="4320" w:hanging="180"/>
+      </w:pPr>
+    </w:lvl>
+    <w:lvl w:ilvl="6" w:tplc="0C0A000F" w:tentative="1">
+      <w:start w:val="1"/>
+      <w:numFmt w:val="decimal"/>
+      <w:lvlText w:val="%7."/>
+      <w:lvlJc w:val="left"/>
+      <w:pPr>
+        <w:ind w:left="5040" w:hanging="360"/>
+      </w:pPr>
+    </w:lvl>
+    <w:lvl w:ilvl="7" w:tplc="0C0A0019" w:tentative="1">
+      <w:start w:val="1"/>
+      <w:numFmt w:val="lowerLetter"/>
+      <w:lvlText w:val="%8."/>
+      <w:lvlJc w:val="left"/>
+      <w:pPr>
+        <w:ind w:left="5760" w:hanging="360"/>
+      </w:pPr>
+    </w:lvl>
+    <w:lvl w:ilvl="8" w:tplc="0C0A001B" w:tentative="1">
+      <w:start w:val="1"/>
+      <w:numFmt w:val="lowerRoman"/>
+      <w:lvlText w:val="%9."/>
+      <w:lvlJc w:val="right"/>
+      <w:pPr>
+        <w:ind w:left="6480" w:hanging="180"/>
+      </w:pPr>
+    </w:lvl>
+  </w:abstractNum>
+  <w:abstractNum w:abstractNumId="20" w15:restartNumberingAfterBreak="0">
     <w:nsid w:val="7B2209D7"/>
     <w:multiLevelType w:val="multilevel"/>
     <w:tmpl w:val="5B08BB5E"/>
@@ -7645,7 +8335,7 @@
       </w:rPr>
     </w:lvl>
   </w:abstractNum>
-  <w:abstractNum w:abstractNumId="20" w15:restartNumberingAfterBreak="0">
+  <w:abstractNum w:abstractNumId="21" w15:restartNumberingAfterBreak="0">
     <w:nsid w:val="7F2F0FBA"/>
     <w:multiLevelType w:val="multilevel"/>
     <w:tmpl w:val="12FA5AFA"/>
@@ -7762,13 +8452,13 @@
     <w:abstractNumId w:val="15"/>
   </w:num>
   <w:num w:numId="5">
-    <w:abstractNumId w:val="19"/>
+    <w:abstractNumId w:val="20"/>
   </w:num>
   <w:num w:numId="6">
     <w:abstractNumId w:val="14"/>
   </w:num>
   <w:num w:numId="7">
-    <w:abstractNumId w:val="20"/>
+    <w:abstractNumId w:val="21"/>
   </w:num>
   <w:num w:numId="8">
     <w:abstractNumId w:val="12"/>
@@ -7814,6 +8504,9 @@
   </w:num>
   <w:num w:numId="22">
     <w:abstractNumId w:val="10"/>
+  </w:num>
+  <w:num w:numId="23">
+    <w:abstractNumId w:val="19"/>
   </w:num>
 </w:numbering>
 </file>
@@ -9066,7 +9759,7 @@
 </file>
 
 <file path=customXml/itemProps1.xml><?xml version="1.0" encoding="utf-8"?>
-<ds:datastoreItem xmlns:ds="http://schemas.openxmlformats.org/officeDocument/2006/customXml" ds:itemID="{5B5FC8FF-494C-40D6-BB76-DA83F00AFD4D}">
+<ds:datastoreItem xmlns:ds="http://schemas.openxmlformats.org/officeDocument/2006/customXml" ds:itemID="{C3ACC420-F8E4-47B3-B855-36B0E455D614}">
   <ds:schemaRefs>
     <ds:schemaRef ds:uri="http://schemas.openxmlformats.org/officeDocument/2006/bibliography"/>
   </ds:schemaRefs>

</xml_diff>

<commit_message>
Prototipo del primer sprint_Inicio de proyecto
</commit_message>
<xml_diff>
--- a/docs/AnteproyectoTFG_Enrique_Brazalez_Segovia_CEP.docx
+++ b/docs/AnteproyectoTFG_Enrique_Brazalez_Segovia_CEP.docx
@@ -639,6 +639,7 @@
         <w:t>Febrero, 2018.</w:t>
       </w:r>
     </w:p>
+    <w:bookmarkStart w:id="0" w:name="_Hlk506548269" w:displacedByCustomXml="next"/>
     <w:sdt>
       <w:sdtPr>
         <w:rPr>
@@ -665,6 +666,7 @@
         <w:p>
           <w:pPr>
             <w:pStyle w:val="TtuloTDC"/>
+            <w:spacing w:line="360" w:lineRule="auto"/>
             <w:jc w:val="center"/>
             <w:rPr>
               <w:rFonts w:ascii="Times New Roman" w:hAnsi="Times New Roman" w:cs="Times New Roman"/>
@@ -681,6 +683,7 @@
             <w:t>Índice de Contenido</w:t>
           </w:r>
         </w:p>
+        <w:bookmarkEnd w:id="0"/>
         <w:p>
           <w:pPr>
             <w:pStyle w:val="TDC2"/>
@@ -1655,26 +1658,388 @@
     </w:sdt>
     <w:p>
       <w:pPr>
+        <w:pStyle w:val="TtuloTDC"/>
+        <w:spacing w:line="360" w:lineRule="auto"/>
+        <w:jc w:val="center"/>
+        <w:rPr>
+          <w:rFonts w:ascii="Times New Roman" w:hAnsi="Times New Roman" w:cs="Times New Roman"/>
+          <w:b/>
+          <w:color w:val="auto"/>
+        </w:rPr>
+      </w:pPr>
+      <w:r>
+        <w:rPr>
+          <w:rFonts w:ascii="Times New Roman" w:hAnsi="Times New Roman" w:cs="Times New Roman"/>
+          <w:b/>
+          <w:color w:val="auto"/>
+        </w:rPr>
+        <w:t xml:space="preserve">Índice de </w:t>
+      </w:r>
+      <w:r>
+        <w:rPr>
+          <w:rFonts w:ascii="Times New Roman" w:hAnsi="Times New Roman" w:cs="Times New Roman"/>
+          <w:b/>
+          <w:color w:val="auto"/>
+        </w:rPr>
+        <w:t>Ilustraciones</w:t>
+      </w:r>
+    </w:p>
+    <w:p>
+      <w:pPr>
+        <w:pStyle w:val="Tabladeilustraciones"/>
+        <w:tabs>
+          <w:tab w:val="right" w:leader="dot" w:pos="9628"/>
+        </w:tabs>
+        <w:rPr>
+          <w:noProof/>
+        </w:rPr>
+      </w:pPr>
+      <w:r>
+        <w:fldChar w:fldCharType="begin"/>
+      </w:r>
+      <w:r>
+        <w:instrText xml:space="preserve"> TOC \h \z \c "Ilustración" </w:instrText>
+      </w:r>
+      <w:r>
+        <w:fldChar w:fldCharType="separate"/>
+      </w:r>
+      <w:hyperlink w:anchor="_Toc506548217" w:history="1">
+        <w:r>
+          <w:rPr>
+            <w:rStyle w:val="Hipervnculo"/>
+            <w:noProof/>
+          </w:rPr>
+          <w:t>Ilustración 1. Esquema de arquitectura.</w:t>
+        </w:r>
+        <w:r>
+          <w:rPr>
+            <w:noProof/>
+            <w:webHidden/>
+          </w:rPr>
+          <w:tab/>
+        </w:r>
+        <w:r>
+          <w:rPr>
+            <w:noProof/>
+            <w:webHidden/>
+          </w:rPr>
+          <w:fldChar w:fldCharType="begin"/>
+        </w:r>
+        <w:r>
+          <w:rPr>
+            <w:noProof/>
+            <w:webHidden/>
+          </w:rPr>
+          <w:instrText xml:space="preserve"> PAGEREF _Toc506548217 \h </w:instrText>
+        </w:r>
+        <w:r>
+          <w:rPr>
+            <w:noProof/>
+            <w:webHidden/>
+          </w:rPr>
+        </w:r>
+        <w:r>
+          <w:rPr>
+            <w:noProof/>
+            <w:webHidden/>
+          </w:rPr>
+          <w:fldChar w:fldCharType="separate"/>
+        </w:r>
+        <w:r>
+          <w:rPr>
+            <w:noProof/>
+            <w:webHidden/>
+          </w:rPr>
+          <w:t>2</w:t>
+        </w:r>
+        <w:r>
+          <w:rPr>
+            <w:noProof/>
+            <w:webHidden/>
+          </w:rPr>
+          <w:fldChar w:fldCharType="end"/>
+        </w:r>
+      </w:hyperlink>
+    </w:p>
+    <w:p>
+      <w:pPr>
+        <w:pStyle w:val="Tabladeilustraciones"/>
+        <w:tabs>
+          <w:tab w:val="right" w:leader="dot" w:pos="9628"/>
+        </w:tabs>
+        <w:rPr>
+          <w:noProof/>
+        </w:rPr>
+      </w:pPr>
+      <w:hyperlink w:anchor="_Toc506548218" w:history="1">
+        <w:r>
+          <w:rPr>
+            <w:rStyle w:val="Hipervnculo"/>
+            <w:noProof/>
+          </w:rPr>
+          <w:t>Ilustración 2. Diagrama de Gantt de planificación de tiempo.</w:t>
+        </w:r>
+        <w:r>
+          <w:rPr>
+            <w:noProof/>
+            <w:webHidden/>
+          </w:rPr>
+          <w:tab/>
+        </w:r>
+        <w:r>
+          <w:rPr>
+            <w:noProof/>
+            <w:webHidden/>
+          </w:rPr>
+          <w:fldChar w:fldCharType="begin"/>
+        </w:r>
+        <w:r>
+          <w:rPr>
+            <w:noProof/>
+            <w:webHidden/>
+          </w:rPr>
+          <w:instrText xml:space="preserve"> PAGEREF _Toc506548218 \h </w:instrText>
+        </w:r>
+        <w:r>
+          <w:rPr>
+            <w:noProof/>
+            <w:webHidden/>
+          </w:rPr>
+        </w:r>
+        <w:r>
+          <w:rPr>
+            <w:noProof/>
+            <w:webHidden/>
+          </w:rPr>
+          <w:fldChar w:fldCharType="separate"/>
+        </w:r>
+        <w:r>
+          <w:rPr>
+            <w:noProof/>
+            <w:webHidden/>
+          </w:rPr>
+          <w:t>8</w:t>
+        </w:r>
+        <w:r>
+          <w:rPr>
+            <w:noProof/>
+            <w:webHidden/>
+          </w:rPr>
+          <w:fldChar w:fldCharType="end"/>
+        </w:r>
+      </w:hyperlink>
+    </w:p>
+    <w:p>
+      <w:pPr>
         <w:pStyle w:val="Sangra2detindependiente"/>
         <w:spacing w:after="120"/>
       </w:pPr>
-    </w:p>
-    <w:p>
-      <w:pPr>
-        <w:pStyle w:val="Sangra2detindependiente"/>
-        <w:spacing w:after="120"/>
-      </w:pPr>
-    </w:p>
-    <w:p>
-      <w:pPr>
-        <w:pStyle w:val="Sangra2detindependiente"/>
-        <w:spacing w:after="120"/>
-      </w:pPr>
-    </w:p>
-    <w:p>
-      <w:pPr>
-        <w:pStyle w:val="Sangra2detindependiente"/>
-        <w:spacing w:after="120"/>
+      <w:r>
+        <w:fldChar w:fldCharType="end"/>
+      </w:r>
+    </w:p>
+    <w:p>
+      <w:pPr>
+        <w:pStyle w:val="TtuloTDC"/>
+        <w:spacing w:line="360" w:lineRule="auto"/>
+        <w:jc w:val="center"/>
+        <w:rPr>
+          <w:rFonts w:ascii="Times New Roman" w:hAnsi="Times New Roman" w:cs="Times New Roman"/>
+          <w:b/>
+          <w:color w:val="auto"/>
+        </w:rPr>
+      </w:pPr>
+      <w:r>
+        <w:rPr>
+          <w:rFonts w:ascii="Times New Roman" w:hAnsi="Times New Roman" w:cs="Times New Roman"/>
+          <w:b/>
+          <w:color w:val="auto"/>
+        </w:rPr>
+        <w:t>Índice de Tablas</w:t>
+      </w:r>
+    </w:p>
+    <w:p>
+      <w:pPr>
+        <w:pStyle w:val="Tabladeilustraciones"/>
+        <w:tabs>
+          <w:tab w:val="right" w:leader="dot" w:pos="9628"/>
+        </w:tabs>
+        <w:rPr>
+          <w:rFonts w:asciiTheme="minorHAnsi" w:eastAsiaTheme="minorEastAsia" w:hAnsiTheme="minorHAnsi" w:cstheme="minorBidi"/>
+          <w:noProof/>
+          <w:kern w:val="0"/>
+          <w:sz w:val="22"/>
+          <w:szCs w:val="22"/>
+          <w:lang w:eastAsia="es-ES" w:bidi="ar-SA"/>
+        </w:rPr>
+      </w:pPr>
+      <w:r>
+        <w:rPr>
+          <w:lang w:eastAsia="es-ES" w:bidi="ar-SA"/>
+        </w:rPr>
+        <w:fldChar w:fldCharType="begin"/>
+      </w:r>
+      <w:r>
+        <w:rPr>
+          <w:lang w:eastAsia="es-ES" w:bidi="ar-SA"/>
+        </w:rPr>
+        <w:instrText xml:space="preserve"> TOC \h \z \c "Tabla" </w:instrText>
+      </w:r>
+      <w:r>
+        <w:rPr>
+          <w:lang w:eastAsia="es-ES" w:bidi="ar-SA"/>
+        </w:rPr>
+        <w:fldChar w:fldCharType="separate"/>
+      </w:r>
+      <w:hyperlink w:anchor="_Toc506548375" w:history="1">
+        <w:r>
+          <w:rPr>
+            <w:rStyle w:val="Hipervnculo"/>
+            <w:noProof/>
+          </w:rPr>
+          <w:t>Tabla 1. Tecnología Específica cursada por el alumno.</w:t>
+        </w:r>
+        <w:r>
+          <w:rPr>
+            <w:noProof/>
+            <w:webHidden/>
+          </w:rPr>
+          <w:tab/>
+        </w:r>
+        <w:r>
+          <w:rPr>
+            <w:noProof/>
+            <w:webHidden/>
+          </w:rPr>
+          <w:fldChar w:fldCharType="begin"/>
+        </w:r>
+        <w:r>
+          <w:rPr>
+            <w:noProof/>
+            <w:webHidden/>
+          </w:rPr>
+          <w:instrText xml:space="preserve"> PAGEREF _Toc506548375 \h </w:instrText>
+        </w:r>
+        <w:r>
+          <w:rPr>
+            <w:noProof/>
+            <w:webHidden/>
+          </w:rPr>
+        </w:r>
+        <w:r>
+          <w:rPr>
+            <w:noProof/>
+            <w:webHidden/>
+          </w:rPr>
+          <w:fldChar w:fldCharType="separate"/>
+        </w:r>
+        <w:r>
+          <w:rPr>
+            <w:noProof/>
+            <w:webHidden/>
+          </w:rPr>
+          <w:t>3</w:t>
+        </w:r>
+        <w:r>
+          <w:rPr>
+            <w:noProof/>
+            <w:webHidden/>
+          </w:rPr>
+          <w:fldChar w:fldCharType="end"/>
+        </w:r>
+      </w:hyperlink>
+    </w:p>
+    <w:p>
+      <w:pPr>
+        <w:pStyle w:val="Tabladeilustraciones"/>
+        <w:tabs>
+          <w:tab w:val="right" w:leader="dot" w:pos="9628"/>
+        </w:tabs>
+        <w:rPr>
+          <w:rFonts w:asciiTheme="minorHAnsi" w:eastAsiaTheme="minorEastAsia" w:hAnsiTheme="minorHAnsi" w:cstheme="minorBidi"/>
+          <w:noProof/>
+          <w:kern w:val="0"/>
+          <w:sz w:val="22"/>
+          <w:szCs w:val="22"/>
+          <w:lang w:eastAsia="es-ES" w:bidi="ar-SA"/>
+        </w:rPr>
+      </w:pPr>
+      <w:hyperlink w:anchor="_Toc506548376" w:history="1">
+        <w:r>
+          <w:rPr>
+            <w:rStyle w:val="Hipervnculo"/>
+            <w:noProof/>
+          </w:rPr>
+          <w:t>Tabla 2. Justificación de las competencias específicas abordadas en el TFG.</w:t>
+        </w:r>
+        <w:r>
+          <w:rPr>
+            <w:noProof/>
+            <w:webHidden/>
+          </w:rPr>
+          <w:tab/>
+        </w:r>
+        <w:r>
+          <w:rPr>
+            <w:noProof/>
+            <w:webHidden/>
+          </w:rPr>
+          <w:fldChar w:fldCharType="begin"/>
+        </w:r>
+        <w:r>
+          <w:rPr>
+            <w:noProof/>
+            <w:webHidden/>
+          </w:rPr>
+          <w:instrText xml:space="preserve"> PAGEREF _Toc506548376 \h </w:instrText>
+        </w:r>
+        <w:r>
+          <w:rPr>
+            <w:noProof/>
+            <w:webHidden/>
+          </w:rPr>
+        </w:r>
+        <w:r>
+          <w:rPr>
+            <w:noProof/>
+            <w:webHidden/>
+          </w:rPr>
+          <w:fldChar w:fldCharType="separate"/>
+        </w:r>
+        <w:r>
+          <w:rPr>
+            <w:noProof/>
+            <w:webHidden/>
+          </w:rPr>
+          <w:t>3</w:t>
+        </w:r>
+        <w:r>
+          <w:rPr>
+            <w:noProof/>
+            <w:webHidden/>
+          </w:rPr>
+          <w:fldChar w:fldCharType="end"/>
+        </w:r>
+      </w:hyperlink>
+    </w:p>
+    <w:p>
+      <w:pPr>
+        <w:rPr>
+          <w:lang w:eastAsia="es-ES" w:bidi="ar-SA"/>
+        </w:rPr>
+      </w:pPr>
+      <w:r>
+        <w:rPr>
+          <w:lang w:eastAsia="es-ES" w:bidi="ar-SA"/>
+        </w:rPr>
+        <w:fldChar w:fldCharType="end"/>
+      </w:r>
+    </w:p>
+    <w:p>
+      <w:pPr>
+        <w:tabs>
+          <w:tab w:val="left" w:pos="4195"/>
+        </w:tabs>
         <w:sectPr>
           <w:footerReference w:type="first" r:id="rId12"/>
           <w:pgSz w:w="11906" w:h="16838"/>
@@ -1683,6 +2048,9 @@
           <w:titlePg/>
         </w:sectPr>
       </w:pPr>
+      <w:r>
+        <w:tab/>
+      </w:r>
     </w:p>
     <w:p>
       <w:pPr>
@@ -1692,7 +2060,7 @@
           <w:numId w:val="22"/>
         </w:numPr>
       </w:pPr>
-      <w:bookmarkStart w:id="0" w:name="_Toc505761391"/>
+      <w:bookmarkStart w:id="1" w:name="_Toc505761391"/>
       <w:r>
         <w:lastRenderedPageBreak/>
         <w:t>Introducción</w:t>
@@ -1700,7 +2068,7 @@
       <w:r>
         <w:t>.</w:t>
       </w:r>
-      <w:bookmarkEnd w:id="0"/>
+      <w:bookmarkEnd w:id="1"/>
     </w:p>
     <w:p>
       <w:r>
@@ -1838,7 +2206,13 @@
         <w:t>.</w:t>
       </w:r>
       <w:r>
-        <w:t xml:space="preserve"> si no que irá mucho más allá afectando a ámbitos como la educación, la comunicación, las empresas, la ciencia, el gobierno y la humanidad. </w:t>
+        <w:t xml:space="preserve"> si no que irá mucho más allá afectando a ámbitos como la educación, la comunicación, las empresas, la ciencia,</w:t>
+      </w:r>
+      <w:r>
+        <w:t xml:space="preserve"> y</w:t>
+      </w:r>
+      <w:r>
+        <w:t xml:space="preserve"> el gobierno. </w:t>
       </w:r>
       <w:r>
         <w:t xml:space="preserve">En este trabajo de fin de grado </w:t>
@@ -1858,14 +2232,14 @@
           <w:numId w:val="15"/>
         </w:numPr>
       </w:pPr>
-      <w:bookmarkStart w:id="1" w:name="_Toc505761392"/>
+      <w:bookmarkStart w:id="2" w:name="_Toc505761392"/>
       <w:r>
         <w:t>Motivación</w:t>
       </w:r>
       <w:r>
         <w:t>.</w:t>
       </w:r>
-      <w:bookmarkEnd w:id="1"/>
+      <w:bookmarkEnd w:id="2"/>
     </w:p>
     <w:p>
       <w:r>
@@ -2138,14 +2512,15 @@
           <w:numId w:val="15"/>
         </w:numPr>
       </w:pPr>
-      <w:bookmarkStart w:id="2" w:name="_Toc505761393"/>
+      <w:bookmarkStart w:id="3" w:name="_Toc505761393"/>
       <w:r>
         <w:lastRenderedPageBreak/>
         <w:t>Descripción del proyecto.</w:t>
       </w:r>
-      <w:bookmarkEnd w:id="2"/>
-    </w:p>
-    <w:p>
+      <w:bookmarkEnd w:id="3"/>
+    </w:p>
+    <w:p>
+      <w:bookmarkStart w:id="4" w:name="_Hlk506550317"/>
       <w:r>
         <w:t xml:space="preserve">Dando respuesta a la pregunta lanzada anteriormente surge como </w:t>
       </w:r>
@@ -2476,154 +2851,12 @@
         <w:pStyle w:val="Descripcin"/>
         <w:jc w:val="center"/>
       </w:pPr>
-      <w:bookmarkStart w:id="3" w:name="_Ref504739460"/>
+      <w:bookmarkStart w:id="5" w:name="_Ref504739460"/>
+      <w:bookmarkStart w:id="6" w:name="_Toc506548217"/>
       <w:r>
         <w:t xml:space="preserve">Ilustración </w:t>
       </w:r>
-      <w:r>
-        <w:fldChar w:fldCharType="begin"/>
-      </w:r>
-      <w:r>
-        <w:instrText xml:space="preserve"> SEQ Ilustración \* ARABIC </w:instrText>
-      </w:r>
-      <w:r>
-        <w:fldChar w:fldCharType="separate"/>
-      </w:r>
-      <w:r>
-        <w:rPr>
-          <w:noProof/>
-        </w:rPr>
-        <w:t>1</w:t>
-      </w:r>
-      <w:r>
-        <w:rPr>
-          <w:noProof/>
-        </w:rPr>
-        <w:fldChar w:fldCharType="end"/>
-      </w:r>
-      <w:bookmarkEnd w:id="3"/>
-      <w:r>
-        <w:t>. Esquema de arquitectura.</w:t>
-      </w:r>
-    </w:p>
-    <w:p>
-      <w:pPr>
-        <w:pStyle w:val="Descripcin"/>
-        <w:jc w:val="center"/>
-      </w:pPr>
-    </w:p>
-    <w:p>
-      <w:r>
-        <w:t>C</w:t>
-      </w:r>
-      <w:r>
-        <w:t xml:space="preserve">omo vemos, </w:t>
-      </w:r>
-      <w:r>
-        <w:t>el origen de los datos proviene</w:t>
-      </w:r>
-      <w:r>
-        <w:t xml:space="preserve"> de los múltiples sensores </w:t>
-      </w:r>
-      <w:r>
-        <w:t>fluyendo vía HTTP</w:t>
-      </w:r>
-      <w:r>
-        <w:t xml:space="preserve"> para transmitir</w:t>
-      </w:r>
-      <w:r>
-        <w:t xml:space="preserve">los </w:t>
-      </w:r>
-      <w:r>
-        <w:t>a</w:t>
-      </w:r>
-      <w:r>
-        <w:t>l</w:t>
-      </w:r>
-      <w:r>
-        <w:t xml:space="preserve"> motor CEP</w:t>
-      </w:r>
-      <w:r>
-        <w:t>. El motor CEP, procesa la información utilizando los patrones implementados. De esta forma</w:t>
-      </w:r>
-      <w:r>
-        <w:t>,</w:t>
-      </w:r>
-      <w:r>
-        <w:t xml:space="preserve"> desplegaremos los eventos complejos en una aplicación gráfica aplicando medidas correctivas y preventivas dependiendo del evento complejo que se detecte en el flujo de datos.</w:t>
-      </w:r>
-    </w:p>
-    <w:p>
-      <w:pPr>
-        <w:pStyle w:val="titulillooooos"/>
-        <w:numPr>
-          <w:ilvl w:val="0"/>
-          <w:numId w:val="22"/>
-        </w:numPr>
-      </w:pPr>
-      <w:bookmarkStart w:id="4" w:name="_Ref504992500"/>
-      <w:bookmarkStart w:id="5" w:name="_Toc148189962"/>
-      <w:bookmarkStart w:id="6" w:name="_Toc505761394"/>
-      <w:r>
-        <w:t>Tecnología específica / Intensificación / Itinerario cursado por el alumno</w:t>
-      </w:r>
-      <w:bookmarkEnd w:id="4"/>
-      <w:r>
-        <w:t>.</w:t>
-      </w:r>
-      <w:bookmarkEnd w:id="6"/>
-    </w:p>
-    <w:p>
-      <w:r>
-        <w:t xml:space="preserve">La intensificación que toca directamente este proyecto de fin de grado es la de Ingeniería del Software. </w:t>
-      </w:r>
-      <w:r>
-        <w:t xml:space="preserve">Es una </w:t>
-      </w:r>
-      <w:r>
-        <w:t>r</w:t>
-      </w:r>
-      <w:r>
-        <w:t>ama</w:t>
-      </w:r>
-      <w:r>
-        <w:t xml:space="preserve"> que estudia </w:t>
-      </w:r>
-      <w:r>
-        <w:t xml:space="preserve">el entendimiento y análisis del problema, planificación, modelado y diseño del sistema software solución, implementación del código y la evaluación de la exactitud del resultado </w:t>
-      </w:r>
-      <w:r>
-        <w:fldChar w:fldCharType="begin" w:fldLock="1"/>
-      </w:r>
-      <w:r>
-        <w:instrText>ADDIN CSL_CITATION { "citationItems" : [ { "id" : "ITEM-1", "itemData" : { "ISBN" : "0077096770", "ISSN" : "00260843", "PMID" : "25246403", "author" : [ { "dropping-particle" : "", "family" : "Pressman", "given" : "Roger", "non-dropping-particle" : "", "parse-names" : false, "suffix" : "" } ], "container-title" : "The McGraw-Hill", "id" : "ITEM-1", "issued" : { "date-parts" : [ [ "2012" ] ] }, "number-of-pages" : "805", "title" : "Ingenier\u00eda Del Software, un enfoque pr\u00e1ctico", "type" : "book" }, "uris" : [ "http://www.mendeley.com/documents/?uuid=668a0364-9219-447b-92d1-5f24bd57b80b" ] } ], "mendeley" : { "formattedCitation" : "[7]", "plainTextFormattedCitation" : "[7]", "previouslyFormattedCitation" : "[7]" }, "properties" : {  }, "schema" : "https://github.com/citation-style-language/schema/raw/master/csl-citation.json" }</w:instrText>
-      </w:r>
-      <w:r>
-        <w:fldChar w:fldCharType="separate"/>
-      </w:r>
-      <w:r>
-        <w:rPr>
-          <w:noProof/>
-        </w:rPr>
-        <w:t>[7]</w:t>
-      </w:r>
-      <w:r>
-        <w:fldChar w:fldCharType="end"/>
-      </w:r>
-      <w:r>
-        <w:t>.</w:t>
-      </w:r>
-    </w:p>
-    <w:p/>
-    <w:p>
-      <w:pPr>
-        <w:pStyle w:val="Descripcin"/>
-        <w:keepNext/>
-      </w:pPr>
-      <w:r>
-        <w:t xml:space="preserve">Tabla </w:t>
-      </w:r>
-      <w:fldSimple w:instr=" SEQ Tabla \* ARABIC ">
+      <w:fldSimple w:instr=" SEQ Ilustración \* ARABIC ">
         <w:r>
           <w:rPr>
             <w:noProof/>
@@ -2631,6 +2864,152 @@
           <w:t>1</w:t>
         </w:r>
       </w:fldSimple>
+      <w:bookmarkEnd w:id="5"/>
+      <w:r>
+        <w:t>. Esquema de arquitectura.</w:t>
+      </w:r>
+      <w:bookmarkEnd w:id="6"/>
+    </w:p>
+    <w:p>
+      <w:pPr>
+        <w:pStyle w:val="Descripcin"/>
+        <w:jc w:val="center"/>
+      </w:pPr>
+    </w:p>
+    <w:p>
+      <w:r>
+        <w:t>C</w:t>
+      </w:r>
+      <w:r>
+        <w:t xml:space="preserve">omo vemos, </w:t>
+      </w:r>
+      <w:r>
+        <w:t>el origen de los datos proviene</w:t>
+      </w:r>
+      <w:r>
+        <w:t xml:space="preserve"> de los múltiples sensores </w:t>
+      </w:r>
+      <w:r>
+        <w:t>fluyendo vía HTTP</w:t>
+      </w:r>
+      <w:r>
+        <w:t xml:space="preserve"> para transmitir</w:t>
+      </w:r>
+      <w:r>
+        <w:t xml:space="preserve">los </w:t>
+      </w:r>
+      <w:r>
+        <w:t>a</w:t>
+      </w:r>
+      <w:r>
+        <w:t>l</w:t>
+      </w:r>
+      <w:r>
+        <w:t xml:space="preserve"> motor CEP</w:t>
+      </w:r>
+      <w:r>
+        <w:t>. El motor CEP, procesa la información utilizando los patrones implementados. De esta forma</w:t>
+      </w:r>
+      <w:r>
+        <w:t>,</w:t>
+      </w:r>
+      <w:r>
+        <w:t xml:space="preserve"> desplegaremos los eventos complejos en una aplicación gráfica aplicando medidas correctivas y preventivas dependiendo del evento complejo que se detecte en el flujo de datos.</w:t>
+      </w:r>
+    </w:p>
+    <w:p>
+      <w:pPr>
+        <w:pStyle w:val="titulillooooos"/>
+        <w:numPr>
+          <w:ilvl w:val="0"/>
+          <w:numId w:val="22"/>
+        </w:numPr>
+      </w:pPr>
+      <w:bookmarkStart w:id="7" w:name="_Ref504992500"/>
+      <w:bookmarkStart w:id="8" w:name="_Toc505761394"/>
+      <w:bookmarkStart w:id="9" w:name="_Toc148189962"/>
+      <w:bookmarkEnd w:id="4"/>
+      <w:r>
+        <w:t>Tecnología específica / Intensificación / Itinerario cursado por el alumno</w:t>
+      </w:r>
+      <w:bookmarkEnd w:id="7"/>
+      <w:r>
+        <w:t>.</w:t>
+      </w:r>
+      <w:bookmarkEnd w:id="8"/>
+    </w:p>
+    <w:p>
+      <w:r>
+        <w:t xml:space="preserve">La intensificación que toca directamente este proyecto de fin de grado es la de Ingeniería del Software. </w:t>
+      </w:r>
+      <w:r>
+        <w:t xml:space="preserve">Es una </w:t>
+      </w:r>
+      <w:r>
+        <w:t>r</w:t>
+      </w:r>
+      <w:r>
+        <w:t>ama</w:t>
+      </w:r>
+      <w:r>
+        <w:t xml:space="preserve"> que estudia </w:t>
+      </w:r>
+      <w:r>
+        <w:t xml:space="preserve">el entendimiento y análisis del problema, planificación, modelado y diseño del sistema software solución, implementación del código y la evaluación de la exactitud del resultado </w:t>
+      </w:r>
+      <w:r>
+        <w:fldChar w:fldCharType="begin" w:fldLock="1"/>
+      </w:r>
+      <w:r>
+        <w:instrText>ADDIN CSL_CITATION { "citationItems" : [ { "id" : "ITEM-1", "itemData" : { "ISBN" : "0077096770", "ISSN" : "00260843", "PMID" : "25246403", "author" : [ { "dropping-particle" : "", "family" : "Pressman", "given" : "Roger", "non-dropping-particle" : "", "parse-names" : false, "suffix" : "" } ], "container-title" : "The McGraw-Hill", "id" : "ITEM-1", "issued" : { "date-parts" : [ [ "2012" ] ] }, "number-of-pages" : "805", "title" : "Ingenier\u00eda Del Software, un enfoque pr\u00e1ctico", "type" : "book" }, "uris" : [ "http://www.mendeley.com/documents/?uuid=668a0364-9219-447b-92d1-5f24bd57b80b" ] } ], "mendeley" : { "formattedCitation" : "[7]", "plainTextFormattedCitation" : "[7]", "previouslyFormattedCitation" : "[7]" }, "properties" : {  }, "schema" : "https://github.com/citation-style-language/schema/raw/master/csl-citation.json" }</w:instrText>
+      </w:r>
+      <w:r>
+        <w:fldChar w:fldCharType="separate"/>
+      </w:r>
+      <w:r>
+        <w:rPr>
+          <w:noProof/>
+        </w:rPr>
+        <w:t>[7]</w:t>
+      </w:r>
+      <w:r>
+        <w:fldChar w:fldCharType="end"/>
+      </w:r>
+      <w:r>
+        <w:t>.</w:t>
+      </w:r>
+    </w:p>
+    <w:p/>
+    <w:p>
+      <w:pPr>
+        <w:pStyle w:val="Descripcin"/>
+        <w:keepNext/>
+      </w:pPr>
+      <w:bookmarkStart w:id="10" w:name="_Toc506548375"/>
+      <w:r>
+        <w:t xml:space="preserve">Tabla </w:t>
+      </w:r>
+      <w:r>
+        <w:fldChar w:fldCharType="begin"/>
+      </w:r>
+      <w:r>
+        <w:instrText xml:space="preserve"> SEQ Tabla \* ARABIC </w:instrText>
+      </w:r>
+      <w:r>
+        <w:fldChar w:fldCharType="separate"/>
+      </w:r>
+      <w:r>
+        <w:rPr>
+          <w:noProof/>
+        </w:rPr>
+        <w:t>1</w:t>
+      </w:r>
+      <w:r>
+        <w:rPr>
+          <w:noProof/>
+        </w:rPr>
+        <w:fldChar w:fldCharType="end"/>
+      </w:r>
       <w:r>
         <w:t xml:space="preserve">. </w:t>
       </w:r>
@@ -2640,6 +3019,7 @@
       <w:r>
         <w:t>.</w:t>
       </w:r>
+      <w:bookmarkEnd w:id="10"/>
     </w:p>
     <w:tbl>
       <w:tblPr>
@@ -3004,22 +3384,37 @@
         <w:pStyle w:val="Descripcin"/>
         <w:keepNext/>
       </w:pPr>
-      <w:bookmarkStart w:id="7" w:name="_Ref505760316"/>
+      <w:bookmarkStart w:id="11" w:name="_Ref505760316"/>
+      <w:bookmarkStart w:id="12" w:name="_Toc506548376"/>
       <w:r>
         <w:t xml:space="preserve">Tabla </w:t>
       </w:r>
-      <w:fldSimple w:instr=" SEQ Tabla \* ARABIC ">
-        <w:r>
-          <w:rPr>
-            <w:noProof/>
-          </w:rPr>
-          <w:t>2</w:t>
-        </w:r>
-      </w:fldSimple>
-      <w:bookmarkEnd w:id="7"/>
+      <w:r>
+        <w:fldChar w:fldCharType="begin"/>
+      </w:r>
+      <w:r>
+        <w:instrText xml:space="preserve"> SEQ Tabla \* ARABIC </w:instrText>
+      </w:r>
+      <w:r>
+        <w:fldChar w:fldCharType="separate"/>
+      </w:r>
+      <w:r>
+        <w:rPr>
+          <w:noProof/>
+        </w:rPr>
+        <w:t>2</w:t>
+      </w:r>
+      <w:r>
+        <w:rPr>
+          <w:noProof/>
+        </w:rPr>
+        <w:fldChar w:fldCharType="end"/>
+      </w:r>
+      <w:bookmarkEnd w:id="11"/>
       <w:r>
         <w:t>. Justificación de las competencias específicas abordadas en el TFG.</w:t>
       </w:r>
+      <w:bookmarkEnd w:id="12"/>
     </w:p>
     <w:p>
       <w:pPr>
@@ -4146,7 +4541,7 @@
           </w:p>
         </w:tc>
       </w:tr>
-      <w:bookmarkEnd w:id="5"/>
+      <w:bookmarkEnd w:id="9"/>
     </w:tbl>
     <w:p/>
     <w:p>
@@ -4157,11 +4552,11 @@
           <w:numId w:val="22"/>
         </w:numPr>
       </w:pPr>
-      <w:bookmarkStart w:id="8" w:name="_Toc505761395"/>
+      <w:bookmarkStart w:id="13" w:name="_Toc505761395"/>
       <w:r>
         <w:t>Objetivos.</w:t>
       </w:r>
-      <w:bookmarkEnd w:id="8"/>
+      <w:bookmarkEnd w:id="13"/>
     </w:p>
     <w:p>
       <w:r>
@@ -4296,16 +4691,16 @@
           <w:numId w:val="22"/>
         </w:numPr>
       </w:pPr>
-      <w:bookmarkStart w:id="9" w:name="_Toc148189966"/>
-      <w:bookmarkStart w:id="10" w:name="_Toc505761396"/>
+      <w:bookmarkStart w:id="14" w:name="_Toc148189966"/>
+      <w:bookmarkStart w:id="15" w:name="_Toc505761396"/>
       <w:r>
         <w:t>Método y fases de desarrollo</w:t>
       </w:r>
-      <w:bookmarkEnd w:id="9"/>
+      <w:bookmarkEnd w:id="14"/>
       <w:r>
         <w:t>.</w:t>
       </w:r>
-      <w:bookmarkEnd w:id="10"/>
+      <w:bookmarkEnd w:id="15"/>
     </w:p>
     <w:p>
       <w:r>
@@ -4734,35 +5129,24 @@
         <w:pStyle w:val="Descripcin"/>
         <w:jc w:val="center"/>
       </w:pPr>
-      <w:bookmarkStart w:id="11" w:name="_Ref505067927"/>
+      <w:bookmarkStart w:id="16" w:name="_Ref505067927"/>
+      <w:bookmarkStart w:id="17" w:name="_Toc506548218"/>
       <w:r>
         <w:t xml:space="preserve">Ilustración </w:t>
       </w:r>
-      <w:r>
-        <w:fldChar w:fldCharType="begin"/>
-      </w:r>
-      <w:r>
-        <w:instrText xml:space="preserve"> SEQ Ilustración \* ARABIC </w:instrText>
-      </w:r>
-      <w:r>
-        <w:fldChar w:fldCharType="separate"/>
-      </w:r>
-      <w:r>
-        <w:rPr>
-          <w:noProof/>
-        </w:rPr>
-        <w:t>2</w:t>
-      </w:r>
-      <w:r>
-        <w:rPr>
-          <w:noProof/>
-        </w:rPr>
-        <w:fldChar w:fldCharType="end"/>
-      </w:r>
-      <w:bookmarkEnd w:id="11"/>
+      <w:fldSimple w:instr=" SEQ Ilustración \* ARABIC ">
+        <w:r>
+          <w:rPr>
+            <w:noProof/>
+          </w:rPr>
+          <w:t>2</w:t>
+        </w:r>
+      </w:fldSimple>
+      <w:bookmarkEnd w:id="16"/>
       <w:r>
         <w:t>. Diagrama de Gantt de planificación de tiempo.</w:t>
       </w:r>
+      <w:bookmarkEnd w:id="17"/>
     </w:p>
     <w:p>
       <w:pPr>
@@ -4772,12 +5156,12 @@
           <w:numId w:val="22"/>
         </w:numPr>
       </w:pPr>
-      <w:bookmarkStart w:id="12" w:name="_Toc148189967"/>
-      <w:bookmarkStart w:id="13" w:name="_Toc505761397"/>
+      <w:bookmarkStart w:id="18" w:name="_Toc505761397"/>
+      <w:bookmarkStart w:id="19" w:name="_Toc148189967"/>
       <w:r>
         <w:t>Medios que se pretenden utilizar.</w:t>
       </w:r>
-      <w:bookmarkEnd w:id="13"/>
+      <w:bookmarkEnd w:id="18"/>
     </w:p>
     <w:p>
       <w:r>
@@ -4792,11 +5176,11 @@
           <w:numId w:val="22"/>
         </w:numPr>
       </w:pPr>
-      <w:bookmarkStart w:id="14" w:name="_Toc505761398"/>
+      <w:bookmarkStart w:id="20" w:name="_Toc505761398"/>
       <w:r>
         <w:t>Medios Hardware.</w:t>
       </w:r>
-      <w:bookmarkEnd w:id="14"/>
+      <w:bookmarkEnd w:id="20"/>
     </w:p>
     <w:p>
       <w:r>
@@ -4899,11 +5283,11 @@
           <w:numId w:val="22"/>
         </w:numPr>
       </w:pPr>
-      <w:bookmarkStart w:id="15" w:name="_Toc505761399"/>
+      <w:bookmarkStart w:id="21" w:name="_Toc505761399"/>
       <w:r>
         <w:t>Medios Software.</w:t>
       </w:r>
-      <w:bookmarkEnd w:id="15"/>
+      <w:bookmarkEnd w:id="21"/>
     </w:p>
     <w:p>
       <w:r>
@@ -5440,8 +5824,8 @@
       <w:pPr>
         <w:pStyle w:val="titulosegundo"/>
       </w:pPr>
-      <w:bookmarkStart w:id="16" w:name="_Toc505761400"/>
-      <w:bookmarkEnd w:id="12"/>
+      <w:bookmarkStart w:id="22" w:name="_Toc505761400"/>
+      <w:bookmarkEnd w:id="19"/>
       <w:r>
         <w:lastRenderedPageBreak/>
         <w:t>Referencias</w:t>
@@ -5449,19 +5833,17 @@
       <w:r>
         <w:t>.</w:t>
       </w:r>
-      <w:bookmarkEnd w:id="16"/>
-    </w:p>
-    <w:p>
-      <w:r>
-        <w:t>En esta secc</w:t>
-      </w:r>
-      <w:bookmarkStart w:id="17" w:name="_GoBack"/>
-      <w:bookmarkEnd w:id="17"/>
-      <w:r>
-        <w:t>ión veremos todas las referencias bibliográficas que servirán como fuentes primarias para desarrollar en un primer momento. No obstante, puede que se vean incrementadas conforme avance el proyecto.</w:t>
-      </w:r>
-    </w:p>
+      <w:bookmarkEnd w:id="22"/>
+    </w:p>
+    <w:p>
+      <w:bookmarkStart w:id="23" w:name="_Hlk506551970"/>
+      <w:r>
+        <w:t>En esta sección veremos todas las referencias bibliográficas que servirán como fuentes primarias para desarrollar en un primer momento. No obstante, puede que se vean incrementadas conforme avance el proyecto.</w:t>
+      </w:r>
+    </w:p>
+    <w:bookmarkEnd w:id="23"/>
     <w:p/>
+    <w:bookmarkStart w:id="24" w:name="_Hlk506552043"/>
     <w:p>
       <w:pPr>
         <w:autoSpaceDE w:val="0"/>
@@ -5879,7 +6261,17 @@
           <w:lang w:val="en-US"/>
         </w:rPr>
         <w:tab/>
-        <w:t>Eclipse, “Eclipse - The Eclipse Foundation open source community website.” [Online]. Available: https://www.eclipse.org/. [Accessed: 29-Jan-2018].</w:t>
+        <w:t>Eclipse, “Eclipse - The Eclipse Foundation open sourc</w:t>
+      </w:r>
+      <w:bookmarkStart w:id="25" w:name="_GoBack"/>
+      <w:bookmarkEnd w:id="25"/>
+      <w:r>
+        <w:rPr>
+          <w:rFonts w:cs="Times New Roman"/>
+          <w:noProof/>
+          <w:lang w:val="en-US"/>
+        </w:rPr>
+        <w:t>e community website.” [Online]. Available: https://www.eclipse.org/. [Accessed: 29-Jan-2018].</w:t>
       </w:r>
     </w:p>
     <w:p>
@@ -6025,6 +6417,7 @@
       <w:r>
         <w:fldChar w:fldCharType="end"/>
       </w:r>
+      <w:bookmarkEnd w:id="24"/>
     </w:p>
     <w:p>
       <w:pPr>
@@ -6108,7 +6501,7 @@
           <w:rPr>
             <w:noProof/>
           </w:rPr>
-          <w:t>9</w:t>
+          <w:t>10</w:t>
         </w:r>
         <w:r>
           <w:fldChar w:fldCharType="end"/>
@@ -9456,6 +9849,18 @@
       <w:szCs w:val="21"/>
     </w:rPr>
   </w:style>
+  <w:style w:type="paragraph" w:styleId="Tabladeilustraciones">
+    <w:name w:val="table of figures"/>
+    <w:basedOn w:val="Normal"/>
+    <w:next w:val="Normal"/>
+    <w:uiPriority w:val="99"/>
+    <w:unhideWhenUsed/>
+    <w:rsid w:val="00BF0F8A"/>
+    <w:rPr>
+      <w:rFonts w:cs="Mangal"/>
+      <w:szCs w:val="21"/>
+    </w:rPr>
+  </w:style>
 </w:styles>
 </file>
 
@@ -9759,7 +10164,7 @@
 </file>
 
 <file path=customXml/itemProps1.xml><?xml version="1.0" encoding="utf-8"?>
-<ds:datastoreItem xmlns:ds="http://schemas.openxmlformats.org/officeDocument/2006/customXml" ds:itemID="{C3ACC420-F8E4-47B3-B855-36B0E455D614}">
+<ds:datastoreItem xmlns:ds="http://schemas.openxmlformats.org/officeDocument/2006/customXml" ds:itemID="{3A499469-E86A-452A-BD5B-18813B518B7C}">
   <ds:schemaRefs>
     <ds:schemaRef ds:uri="http://schemas.openxmlformats.org/officeDocument/2006/bibliography"/>
   </ds:schemaRefs>

</xml_diff>